<commit_message>
Finished table of content
</commit_message>
<xml_diff>
--- a/documents/tableofcontent.docx
+++ b/documents/tableofcontent.docx
@@ -21,7 +21,7 @@
         <w:pStyle w:val="NoSpacing"/>
         <w:numPr>
           <w:ilvl w:val="0"/>
-          <w:numId w:val="2"/>
+          <w:numId w:val="10"/>
         </w:numPr>
       </w:pPr>
       <w:r>
@@ -33,7 +33,7 @@
         <w:pStyle w:val="NoSpacing"/>
         <w:numPr>
           <w:ilvl w:val="0"/>
-          <w:numId w:val="2"/>
+          <w:numId w:val="10"/>
         </w:numPr>
       </w:pPr>
       <w:r>
@@ -48,11 +48,11 @@
         <w:pStyle w:val="NoSpacing"/>
         <w:numPr>
           <w:ilvl w:val="0"/>
-          <w:numId w:val="2"/>
-        </w:numPr>
-      </w:pPr>
-      <w:r>
-        <w:t>Preface (Vorwort)</w:t>
+          <w:numId w:val="10"/>
+        </w:numPr>
+      </w:pPr>
+      <w:r>
+        <w:t>Vorwort</w:t>
       </w:r>
     </w:p>
     <w:p>
@@ -60,11 +60,11 @@
         <w:pStyle w:val="NoSpacing"/>
         <w:numPr>
           <w:ilvl w:val="0"/>
-          <w:numId w:val="2"/>
-        </w:numPr>
-      </w:pPr>
-      <w:r>
-        <w:t>Abstract (Kurzfassung)</w:t>
+          <w:numId w:val="10"/>
+        </w:numPr>
+      </w:pPr>
+      <w:r>
+        <w:t>Kurzfassung</w:t>
       </w:r>
     </w:p>
     <w:p>
@@ -72,11 +72,11 @@
         <w:pStyle w:val="NoSpacing"/>
         <w:numPr>
           <w:ilvl w:val="0"/>
-          <w:numId w:val="2"/>
-        </w:numPr>
-      </w:pPr>
-      <w:r>
-        <w:t>Introduction</w:t>
+          <w:numId w:val="3"/>
+        </w:numPr>
+      </w:pPr>
+      <w:r>
+        <w:t>Einleitung</w:t>
       </w:r>
     </w:p>
     <w:p>
@@ -127,7 +127,23 @@
         </w:numPr>
       </w:pPr>
       <w:r>
-        <w:t>Beispielimplementierungen von Scan, Sort und Matrix Mul.</w:t>
+        <w:t xml:space="preserve">Beispielimplementierungen von Scan, </w:t>
+      </w:r>
+      <w:proofErr w:type="spellStart"/>
+      <w:r>
+        <w:t>Sort</w:t>
+      </w:r>
+      <w:proofErr w:type="spellEnd"/>
+      <w:r>
+        <w:t xml:space="preserve"> und Matrix </w:t>
+      </w:r>
+      <w:proofErr w:type="spellStart"/>
+      <w:r>
+        <w:t>Mul</w:t>
+      </w:r>
+      <w:proofErr w:type="spellEnd"/>
+      <w:r>
+        <w:t>.</w:t>
       </w:r>
     </w:p>
     <w:p>
@@ -273,6 +289,8 @@
       <w:r>
         <w:t>Motivation</w:t>
       </w:r>
+      <w:bookmarkStart w:id="0" w:name="_GoBack"/>
+      <w:bookmarkEnd w:id="0"/>
     </w:p>
     <w:p>
       <w:pPr>
@@ -375,7 +393,7 @@
         <w:pStyle w:val="NoSpacing"/>
         <w:numPr>
           <w:ilvl w:val="0"/>
-          <w:numId w:val="2"/>
+          <w:numId w:val="3"/>
         </w:numPr>
       </w:pPr>
       <w:r>
@@ -414,8 +432,21 @@
           <w:numId w:val="2"/>
         </w:numPr>
       </w:pPr>
-      <w:r>
-        <w:t>Shader Programmierung (als erste Möglichkeit eingeschränkt für GPU's zu programmieren, Focus auf Grafikberechnungen)</w:t>
+      <w:proofErr w:type="spellStart"/>
+      <w:r>
+        <w:t>Shader</w:t>
+      </w:r>
+      <w:proofErr w:type="spellEnd"/>
+      <w:r>
+        <w:t xml:space="preserve"> Programmierung (als erste Möglichkeit eingeschränkt für </w:t>
+      </w:r>
+      <w:proofErr w:type="spellStart"/>
+      <w:r>
+        <w:t>GPU's</w:t>
+      </w:r>
+      <w:proofErr w:type="spellEnd"/>
+      <w:r>
+        <w:t xml:space="preserve"> zu programmieren, Focus auf Grafikberechnungen)</w:t>
       </w:r>
     </w:p>
     <w:p>
@@ -427,7 +458,31 @@
         </w:numPr>
       </w:pPr>
       <w:r>
-        <w:t>GPGPU Ansätze (Missbrauch von Shadern für allgemeine Probleme, vgl. Sort mit GLSL Vertex Program)</w:t>
+        <w:t xml:space="preserve">GPGPU Ansätze (Missbrauch von </w:t>
+      </w:r>
+      <w:proofErr w:type="spellStart"/>
+      <w:r>
+        <w:t>Shadern</w:t>
+      </w:r>
+      <w:proofErr w:type="spellEnd"/>
+      <w:r>
+        <w:t xml:space="preserve"> für allgemeine Probleme, vgl. </w:t>
+      </w:r>
+      <w:proofErr w:type="spellStart"/>
+      <w:r>
+        <w:t>Sort</w:t>
+      </w:r>
+      <w:proofErr w:type="spellEnd"/>
+      <w:r>
+        <w:t xml:space="preserve"> mit GLSL Vertex </w:t>
+      </w:r>
+      <w:proofErr w:type="spellStart"/>
+      <w:r>
+        <w:t>Program</w:t>
+      </w:r>
+      <w:proofErr w:type="spellEnd"/>
+      <w:r>
+        <w:t>)</w:t>
       </w:r>
     </w:p>
     <w:p>
@@ -439,7 +494,23 @@
         </w:numPr>
       </w:pPr>
       <w:r>
-        <w:t>Technologien (Cg, CUDA, OpenCL, DirectCompute)</w:t>
+        <w:t>Technologien (</w:t>
+      </w:r>
+      <w:proofErr w:type="spellStart"/>
+      <w:r>
+        <w:t>Cg</w:t>
+      </w:r>
+      <w:proofErr w:type="spellEnd"/>
+      <w:r>
+        <w:t xml:space="preserve">, CUDA, OpenCL, </w:t>
+      </w:r>
+      <w:proofErr w:type="spellStart"/>
+      <w:r>
+        <w:t>DirectCompute</w:t>
+      </w:r>
+      <w:proofErr w:type="spellEnd"/>
+      <w:r>
+        <w:t>)</w:t>
       </w:r>
     </w:p>
     <w:p>
@@ -474,9 +545,11 @@
           <w:numId w:val="2"/>
         </w:numPr>
       </w:pPr>
+      <w:proofErr w:type="spellStart"/>
       <w:r>
         <w:t>Khronos</w:t>
       </w:r>
+      <w:proofErr w:type="spellEnd"/>
       <w:r>
         <w:t xml:space="preserve"> (spezifiziert API)</w:t>
       </w:r>
@@ -489,8 +562,13 @@
           <w:numId w:val="2"/>
         </w:numPr>
       </w:pPr>
-      <w:r>
-        <w:t>Vendors (implementieren API)</w:t>
+      <w:proofErr w:type="spellStart"/>
+      <w:r>
+        <w:t>Vendors</w:t>
+      </w:r>
+      <w:proofErr w:type="spellEnd"/>
+      <w:r>
+        <w:t xml:space="preserve"> (implementieren API)</w:t>
       </w:r>
     </w:p>
     <w:p>
@@ -550,7 +628,15 @@
         </w:numPr>
       </w:pPr>
       <w:r>
-        <w:t>GPU (and CPU) Hardware</w:t>
+        <w:t>GPU (</w:t>
+      </w:r>
+      <w:proofErr w:type="spellStart"/>
+      <w:r>
+        <w:t>and</w:t>
+      </w:r>
+      <w:proofErr w:type="spellEnd"/>
+      <w:r>
+        <w:t xml:space="preserve"> CPU) Hardware</w:t>
       </w:r>
     </w:p>
     <w:p>
@@ -586,7 +672,21 @@
         <w:rPr>
           <w:lang w:val="en-US"/>
         </w:rPr>
-        <w:t xml:space="preserve"> (Header, Bibliotheken (C/C++))</w:t>
+        <w:t xml:space="preserve"> (Header, </w:t>
+      </w:r>
+      <w:proofErr w:type="spellStart"/>
+      <w:r>
+        <w:rPr>
+          <w:lang w:val="en-US"/>
+        </w:rPr>
+        <w:t>Bibliotheken</w:t>
+      </w:r>
+      <w:proofErr w:type="spellEnd"/>
+      <w:r>
+        <w:rPr>
+          <w:lang w:val="en-US"/>
+        </w:rPr>
+        <w:t xml:space="preserve"> (C/C++))</w:t>
       </w:r>
     </w:p>
     <w:p>
@@ -597,8 +697,13 @@
           <w:numId w:val="2"/>
         </w:numPr>
       </w:pPr>
-      <w:r>
-        <w:t>Bindings für andere Programmiersprachen</w:t>
+      <w:proofErr w:type="spellStart"/>
+      <w:r>
+        <w:t>Bindings</w:t>
+      </w:r>
+      <w:proofErr w:type="spellEnd"/>
+      <w:r>
+        <w:t xml:space="preserve"> für andere Programmiersprachen</w:t>
       </w:r>
     </w:p>
     <w:p>
@@ -670,11 +775,33 @@
           <w:lang w:val="en-US"/>
         </w:rPr>
       </w:pPr>
-      <w:r>
-        <w:rPr>
-          <w:lang w:val="en-US"/>
-        </w:rPr>
-        <w:t>Aufbau eines OpenCL Programs</w:t>
+      <w:proofErr w:type="spellStart"/>
+      <w:r>
+        <w:rPr>
+          <w:lang w:val="en-US"/>
+        </w:rPr>
+        <w:t>Aufbau</w:t>
+      </w:r>
+      <w:proofErr w:type="spellEnd"/>
+      <w:r>
+        <w:rPr>
+          <w:lang w:val="en-US"/>
+        </w:rPr>
+        <w:t xml:space="preserve"> </w:t>
+      </w:r>
+      <w:proofErr w:type="spellStart"/>
+      <w:r>
+        <w:rPr>
+          <w:lang w:val="en-US"/>
+        </w:rPr>
+        <w:t>eines</w:t>
+      </w:r>
+      <w:proofErr w:type="spellEnd"/>
+      <w:r>
+        <w:rPr>
+          <w:lang w:val="en-US"/>
+        </w:rPr>
+        <w:t xml:space="preserve"> OpenCL Programs</w:t>
       </w:r>
     </w:p>
     <w:p>
@@ -688,35 +815,57 @@
           <w:lang w:val="en-US"/>
         </w:rPr>
       </w:pPr>
-      <w:r>
-        <w:rPr>
-          <w:lang w:val="en-US"/>
-        </w:rPr>
-        <w:t>Abstraktion der Hardware in OpenCL</w:t>
-      </w:r>
-    </w:p>
-    <w:p>
-      <w:pPr>
-        <w:pStyle w:val="NoSpacing"/>
-        <w:numPr>
-          <w:ilvl w:val="3"/>
-          <w:numId w:val="2"/>
-        </w:numPr>
-        <w:rPr>
-          <w:lang w:val="en-US"/>
-        </w:rPr>
-      </w:pPr>
-      <w:r>
-        <w:rPr>
-          <w:lang w:val="en-US"/>
-        </w:rPr>
-        <w:t>Platforms, Devices, CommandQu</w:t>
-      </w:r>
-      <w:r>
-        <w:rPr>
-          <w:lang w:val="en-US"/>
-        </w:rPr>
-        <w:t>eues, Buffer, Programs, Kernels</w:t>
+      <w:proofErr w:type="spellStart"/>
+      <w:r>
+        <w:rPr>
+          <w:lang w:val="en-US"/>
+        </w:rPr>
+        <w:t>Abstraktion</w:t>
+      </w:r>
+      <w:proofErr w:type="spellEnd"/>
+      <w:r>
+        <w:rPr>
+          <w:lang w:val="en-US"/>
+        </w:rPr>
+        <w:t xml:space="preserve"> der Hardware in OpenCL</w:t>
+      </w:r>
+    </w:p>
+    <w:p>
+      <w:pPr>
+        <w:pStyle w:val="NoSpacing"/>
+        <w:numPr>
+          <w:ilvl w:val="3"/>
+          <w:numId w:val="2"/>
+        </w:numPr>
+        <w:rPr>
+          <w:lang w:val="en-US"/>
+        </w:rPr>
+      </w:pPr>
+      <w:r>
+        <w:rPr>
+          <w:lang w:val="en-US"/>
+        </w:rPr>
+        <w:t xml:space="preserve">Platforms, Devices, </w:t>
+      </w:r>
+      <w:proofErr w:type="spellStart"/>
+      <w:r>
+        <w:rPr>
+          <w:lang w:val="en-US"/>
+        </w:rPr>
+        <w:t>CommandQu</w:t>
+      </w:r>
+      <w:r>
+        <w:rPr>
+          <w:lang w:val="en-US"/>
+        </w:rPr>
+        <w:t>eues</w:t>
+      </w:r>
+      <w:proofErr w:type="spellEnd"/>
+      <w:r>
+        <w:rPr>
+          <w:lang w:val="en-US"/>
+        </w:rPr>
+        <w:t>, Buffer, Programs, Kernels</w:t>
       </w:r>
     </w:p>
     <w:p>
@@ -730,11 +879,47 @@
           <w:lang w:val="en-US"/>
         </w:rPr>
       </w:pPr>
-      <w:r>
-        <w:rPr>
-          <w:lang w:val="en-US"/>
-        </w:rPr>
-        <w:t>Minimalistisches Codebeispiel (ohne Kernel)</w:t>
+      <w:proofErr w:type="spellStart"/>
+      <w:r>
+        <w:rPr>
+          <w:lang w:val="en-US"/>
+        </w:rPr>
+        <w:t>Minimalistisches</w:t>
+      </w:r>
+      <w:proofErr w:type="spellEnd"/>
+      <w:r>
+        <w:rPr>
+          <w:lang w:val="en-US"/>
+        </w:rPr>
+        <w:t xml:space="preserve"> </w:t>
+      </w:r>
+      <w:proofErr w:type="spellStart"/>
+      <w:r>
+        <w:rPr>
+          <w:lang w:val="en-US"/>
+        </w:rPr>
+        <w:t>Codebeispiel</w:t>
+      </w:r>
+      <w:proofErr w:type="spellEnd"/>
+      <w:r>
+        <w:rPr>
+          <w:lang w:val="en-US"/>
+        </w:rPr>
+        <w:t xml:space="preserve"> (</w:t>
+      </w:r>
+      <w:proofErr w:type="spellStart"/>
+      <w:r>
+        <w:rPr>
+          <w:lang w:val="en-US"/>
+        </w:rPr>
+        <w:t>ohne</w:t>
+      </w:r>
+      <w:proofErr w:type="spellEnd"/>
+      <w:r>
+        <w:rPr>
+          <w:lang w:val="en-US"/>
+        </w:rPr>
+        <w:t xml:space="preserve"> Kernel)</w:t>
       </w:r>
     </w:p>
     <w:p>
@@ -746,8 +931,13 @@
         </w:numPr>
       </w:pPr>
       <w:r>
-        <w:t>Kernel execution</w:t>
-      </w:r>
+        <w:t xml:space="preserve">Kernel </w:t>
+      </w:r>
+      <w:proofErr w:type="spellStart"/>
+      <w:r>
+        <w:t>execution</w:t>
+      </w:r>
+      <w:proofErr w:type="spellEnd"/>
       <w:r>
         <w:t xml:space="preserve"> </w:t>
       </w:r>
@@ -785,8 +975,21 @@
         </w:numPr>
       </w:pPr>
       <w:r>
-        <w:t>Work groups/items</w:t>
-      </w:r>
+        <w:t xml:space="preserve">Work </w:t>
+      </w:r>
+      <w:proofErr w:type="spellStart"/>
+      <w:r>
+        <w:t>groups</w:t>
+      </w:r>
+      <w:proofErr w:type="spellEnd"/>
+      <w:r>
+        <w:t>/</w:t>
+      </w:r>
+      <w:proofErr w:type="spellStart"/>
+      <w:r>
+        <w:t>items</w:t>
+      </w:r>
+      <w:proofErr w:type="spellEnd"/>
     </w:p>
     <w:p>
       <w:pPr>
@@ -797,20 +1000,49 @@
         </w:numPr>
       </w:pPr>
       <w:r>
-        <w:t>Hardware threads/Synchronisierung</w:t>
-      </w:r>
-    </w:p>
-    <w:p>
-      <w:pPr>
-        <w:pStyle w:val="NoSpacing"/>
-        <w:numPr>
-          <w:ilvl w:val="3"/>
-          <w:numId w:val="2"/>
-        </w:numPr>
-      </w:pPr>
-      <w:r>
-        <w:t>Wahl der richtigen work group size</w:t>
-      </w:r>
+        <w:t xml:space="preserve">Hardware </w:t>
+      </w:r>
+      <w:proofErr w:type="spellStart"/>
+      <w:r>
+        <w:t>threads</w:t>
+      </w:r>
+      <w:proofErr w:type="spellEnd"/>
+      <w:r>
+        <w:t>/Synchronisierung</w:t>
+      </w:r>
+    </w:p>
+    <w:p>
+      <w:pPr>
+        <w:pStyle w:val="NoSpacing"/>
+        <w:numPr>
+          <w:ilvl w:val="3"/>
+          <w:numId w:val="2"/>
+        </w:numPr>
+      </w:pPr>
+      <w:r>
+        <w:t xml:space="preserve">Wahl der richtigen </w:t>
+      </w:r>
+      <w:proofErr w:type="spellStart"/>
+      <w:r>
+        <w:t>work</w:t>
+      </w:r>
+      <w:proofErr w:type="spellEnd"/>
+      <w:r>
+        <w:t xml:space="preserve"> </w:t>
+      </w:r>
+      <w:proofErr w:type="spellStart"/>
+      <w:r>
+        <w:t>group</w:t>
+      </w:r>
+      <w:proofErr w:type="spellEnd"/>
+      <w:r>
+        <w:t xml:space="preserve"> </w:t>
+      </w:r>
+      <w:proofErr w:type="spellStart"/>
+      <w:r>
+        <w:t>size</w:t>
+      </w:r>
+      <w:proofErr w:type="spellEnd"/>
     </w:p>
     <w:p>
       <w:pPr>
@@ -845,8 +1077,13 @@
         </w:numPr>
       </w:pPr>
       <w:r>
-        <w:t>Memory model</w:t>
-      </w:r>
+        <w:t xml:space="preserve">Memory </w:t>
+      </w:r>
+      <w:proofErr w:type="spellStart"/>
+      <w:r>
+        <w:t>model</w:t>
+      </w:r>
+      <w:proofErr w:type="spellEnd"/>
     </w:p>
     <w:p>
       <w:pPr>
@@ -869,7 +1106,23 @@
         </w:numPr>
       </w:pPr>
       <w:r>
-        <w:t>Global, local, constant, private</w:t>
+        <w:t xml:space="preserve">Global, </w:t>
+      </w:r>
+      <w:proofErr w:type="spellStart"/>
+      <w:r>
+        <w:t>local</w:t>
+      </w:r>
+      <w:proofErr w:type="spellEnd"/>
+      <w:r>
+        <w:t xml:space="preserve">, </w:t>
+      </w:r>
+      <w:proofErr w:type="spellStart"/>
+      <w:r>
+        <w:t>constant</w:t>
+      </w:r>
+      <w:proofErr w:type="spellEnd"/>
+      <w:r>
+        <w:t>, private</w:t>
       </w:r>
     </w:p>
     <w:p>
@@ -940,8 +1193,29 @@
           <w:numId w:val="2"/>
         </w:numPr>
       </w:pPr>
-      <w:r>
-        <w:t>Shared memory zum Cachen/Synchronisieren</w:t>
+      <w:proofErr w:type="spellStart"/>
+      <w:r>
+        <w:t>Shared</w:t>
+      </w:r>
+      <w:proofErr w:type="spellEnd"/>
+      <w:r>
+        <w:t xml:space="preserve"> </w:t>
+      </w:r>
+      <w:proofErr w:type="spellStart"/>
+      <w:r>
+        <w:t>memory</w:t>
+      </w:r>
+      <w:proofErr w:type="spellEnd"/>
+      <w:r>
+        <w:t xml:space="preserve"> zum </w:t>
+      </w:r>
+      <w:proofErr w:type="spellStart"/>
+      <w:r>
+        <w:t>Cachen</w:t>
+      </w:r>
+      <w:proofErr w:type="spellEnd"/>
+      <w:r>
+        <w:t>/Synchronisieren</w:t>
       </w:r>
     </w:p>
     <w:p>
@@ -952,9 +1226,19 @@
           <w:numId w:val="2"/>
         </w:numPr>
       </w:pPr>
-      <w:r>
-        <w:t>Bench conflicts</w:t>
-      </w:r>
+      <w:proofErr w:type="spellStart"/>
+      <w:r>
+        <w:t>Bench</w:t>
+      </w:r>
+      <w:proofErr w:type="spellEnd"/>
+      <w:r>
+        <w:t xml:space="preserve"> </w:t>
+      </w:r>
+      <w:proofErr w:type="spellStart"/>
+      <w:r>
+        <w:t>conflicts</w:t>
+      </w:r>
+      <w:proofErr w:type="spellEnd"/>
     </w:p>
     <w:p>
       <w:pPr>
@@ -967,12 +1251,14 @@
           <w:lang w:val="en-US"/>
         </w:rPr>
       </w:pPr>
+      <w:proofErr w:type="spellStart"/>
       <w:r>
         <w:rPr>
           <w:lang w:val="en-US"/>
         </w:rPr>
         <w:t>Datentransfer</w:t>
       </w:r>
+      <w:proofErr w:type="spellEnd"/>
     </w:p>
     <w:p>
       <w:pPr>
@@ -1027,11 +1313,27 @@
         <w:pStyle w:val="NoSpacing"/>
         <w:numPr>
           <w:ilvl w:val="0"/>
-          <w:numId w:val="2"/>
-        </w:numPr>
-      </w:pPr>
-      <w:r>
-        <w:t>State of the Art</w:t>
+          <w:numId w:val="3"/>
+        </w:numPr>
+      </w:pPr>
+      <w:r>
+        <w:t xml:space="preserve">State </w:t>
+      </w:r>
+      <w:proofErr w:type="spellStart"/>
+      <w:r>
+        <w:t>of</w:t>
+      </w:r>
+      <w:proofErr w:type="spellEnd"/>
+      <w:r>
+        <w:t xml:space="preserve"> </w:t>
+      </w:r>
+      <w:proofErr w:type="spellStart"/>
+      <w:r>
+        <w:t>the</w:t>
+      </w:r>
+      <w:proofErr w:type="spellEnd"/>
+      <w:r>
+        <w:t xml:space="preserve"> Art</w:t>
       </w:r>
     </w:p>
     <w:p>
@@ -1102,16 +1404,18 @@
           <w:numId w:val="2"/>
         </w:numPr>
       </w:pPr>
+      <w:proofErr w:type="spellStart"/>
       <w:r>
         <w:t>WebCL</w:t>
       </w:r>
+      <w:proofErr w:type="spellEnd"/>
     </w:p>
     <w:p>
       <w:pPr>
         <w:pStyle w:val="NoSpacing"/>
         <w:numPr>
           <w:ilvl w:val="0"/>
-          <w:numId w:val="2"/>
+          <w:numId w:val="3"/>
         </w:numPr>
       </w:pPr>
       <w:r>
@@ -1127,8 +1431,13 @@
         </w:numPr>
       </w:pPr>
       <w:r>
-        <w:t>Matrix multiplication</w:t>
-      </w:r>
+        <w:t xml:space="preserve">Matrix </w:t>
+      </w:r>
+      <w:proofErr w:type="spellStart"/>
+      <w:r>
+        <w:t>multiplication</w:t>
+      </w:r>
+      <w:proofErr w:type="spellEnd"/>
     </w:p>
     <w:p>
       <w:pPr>
@@ -1139,8 +1448,610 @@
         </w:numPr>
       </w:pPr>
       <w:r>
+        <w:t>Problembeschreibung (Multiplizieren von zwei quadratischen Matrizen)</w:t>
+      </w:r>
+    </w:p>
+    <w:p>
+      <w:pPr>
+        <w:pStyle w:val="NoSpacing"/>
+        <w:numPr>
+          <w:ilvl w:val="2"/>
+          <w:numId w:val="2"/>
+        </w:numPr>
+      </w:pPr>
+      <w:r>
+        <w:t>CPU Implementierung</w:t>
+      </w:r>
+    </w:p>
+    <w:p>
+      <w:pPr>
+        <w:pStyle w:val="NoSpacing"/>
+        <w:numPr>
+          <w:ilvl w:val="3"/>
+          <w:numId w:val="2"/>
+        </w:numPr>
+      </w:pPr>
+      <w:r>
+        <w:t>Laufzeitverhalten (Diagramm)</w:t>
+      </w:r>
+    </w:p>
+    <w:p>
+      <w:pPr>
+        <w:pStyle w:val="NoSpacing"/>
+        <w:numPr>
+          <w:ilvl w:val="2"/>
+          <w:numId w:val="2"/>
+        </w:numPr>
+      </w:pPr>
+      <w:r>
         <w:t>Naiv</w:t>
       </w:r>
+      <w:r>
+        <w:t>e GPU Implementierung</w:t>
+      </w:r>
+    </w:p>
+    <w:p>
+      <w:pPr>
+        <w:pStyle w:val="NoSpacing"/>
+        <w:numPr>
+          <w:ilvl w:val="3"/>
+          <w:numId w:val="2"/>
+        </w:numPr>
+      </w:pPr>
+      <w:r>
+        <w:t xml:space="preserve">Ansatz (Aufteilung der Elemente auf Work </w:t>
+      </w:r>
+      <w:proofErr w:type="spellStart"/>
+      <w:r>
+        <w:t>items</w:t>
+      </w:r>
+      <w:proofErr w:type="spellEnd"/>
+      <w:r>
+        <w:t>)</w:t>
+      </w:r>
+    </w:p>
+    <w:p>
+      <w:pPr>
+        <w:pStyle w:val="NoSpacing"/>
+        <w:numPr>
+          <w:ilvl w:val="3"/>
+          <w:numId w:val="2"/>
+        </w:numPr>
+      </w:pPr>
+      <w:r>
+        <w:t xml:space="preserve">Kernel </w:t>
+      </w:r>
+      <w:proofErr w:type="spellStart"/>
+      <w:r>
+        <w:t>code</w:t>
+      </w:r>
+      <w:proofErr w:type="spellEnd"/>
+      <w:r>
+        <w:t>/</w:t>
+      </w:r>
+      <w:proofErr w:type="spellStart"/>
+      <w:r>
+        <w:t>host</w:t>
+      </w:r>
+      <w:proofErr w:type="spellEnd"/>
+      <w:r>
+        <w:t xml:space="preserve"> </w:t>
+      </w:r>
+      <w:proofErr w:type="spellStart"/>
+      <w:r>
+        <w:t>code</w:t>
+      </w:r>
+      <w:proofErr w:type="spellEnd"/>
+      <w:r>
+        <w:t>, mit Erklärung</w:t>
+      </w:r>
+    </w:p>
+    <w:p>
+      <w:pPr>
+        <w:pStyle w:val="NoSpacing"/>
+        <w:numPr>
+          <w:ilvl w:val="3"/>
+          <w:numId w:val="2"/>
+        </w:numPr>
+      </w:pPr>
+      <w:r>
+        <w:t>Laufzeitverhalten (Diagramm)</w:t>
+      </w:r>
+    </w:p>
+    <w:p>
+      <w:pPr>
+        <w:pStyle w:val="NoSpacing"/>
+        <w:numPr>
+          <w:ilvl w:val="2"/>
+          <w:numId w:val="2"/>
+        </w:numPr>
+      </w:pPr>
+      <w:r>
+        <w:t>(Optimierte GPU Implementierung)</w:t>
+      </w:r>
+    </w:p>
+    <w:p>
+      <w:pPr>
+        <w:pStyle w:val="NoSpacing"/>
+        <w:numPr>
+          <w:ilvl w:val="3"/>
+          <w:numId w:val="2"/>
+        </w:numPr>
+      </w:pPr>
+      <w:r>
+        <w:t>Möglichkeiten zur Verbesserung</w:t>
+      </w:r>
+    </w:p>
+    <w:p>
+      <w:pPr>
+        <w:pStyle w:val="NoSpacing"/>
+        <w:numPr>
+          <w:ilvl w:val="4"/>
+          <w:numId w:val="2"/>
+        </w:numPr>
+      </w:pPr>
+      <w:r>
+        <w:t xml:space="preserve">Mehrere Elemente per </w:t>
+      </w:r>
+      <w:proofErr w:type="spellStart"/>
+      <w:r>
+        <w:t>work</w:t>
+      </w:r>
+      <w:proofErr w:type="spellEnd"/>
+      <w:r>
+        <w:t xml:space="preserve"> item</w:t>
+      </w:r>
+    </w:p>
+    <w:p>
+      <w:pPr>
+        <w:pStyle w:val="NoSpacing"/>
+        <w:numPr>
+          <w:ilvl w:val="4"/>
+          <w:numId w:val="2"/>
+        </w:numPr>
+      </w:pPr>
+      <w:r>
+        <w:t xml:space="preserve">Caching in </w:t>
+      </w:r>
+      <w:proofErr w:type="spellStart"/>
+      <w:r>
+        <w:t>local</w:t>
+      </w:r>
+      <w:proofErr w:type="spellEnd"/>
+      <w:r>
+        <w:t xml:space="preserve"> </w:t>
+      </w:r>
+      <w:proofErr w:type="spellStart"/>
+      <w:r>
+        <w:t>memory</w:t>
+      </w:r>
+      <w:proofErr w:type="spellEnd"/>
+    </w:p>
+    <w:p>
+      <w:pPr>
+        <w:pStyle w:val="NoSpacing"/>
+        <w:numPr>
+          <w:ilvl w:val="4"/>
+          <w:numId w:val="2"/>
+        </w:numPr>
+      </w:pPr>
+      <w:proofErr w:type="spellStart"/>
+      <w:r>
+        <w:t>Texture</w:t>
+      </w:r>
+      <w:proofErr w:type="spellEnd"/>
+      <w:r>
+        <w:t xml:space="preserve"> </w:t>
+      </w:r>
+      <w:proofErr w:type="spellStart"/>
+      <w:r>
+        <w:t>unit</w:t>
+      </w:r>
+      <w:proofErr w:type="spellEnd"/>
+    </w:p>
+    <w:p>
+      <w:pPr>
+        <w:pStyle w:val="NoSpacing"/>
+        <w:numPr>
+          <w:ilvl w:val="4"/>
+          <w:numId w:val="2"/>
+        </w:numPr>
+      </w:pPr>
+      <w:proofErr w:type="spellStart"/>
+      <w:r>
+        <w:t>Vector</w:t>
+      </w:r>
+      <w:proofErr w:type="spellEnd"/>
+      <w:r>
+        <w:t xml:space="preserve"> </w:t>
+      </w:r>
+      <w:proofErr w:type="spellStart"/>
+      <w:r>
+        <w:t>instructions</w:t>
+      </w:r>
+      <w:proofErr w:type="spellEnd"/>
+    </w:p>
+    <w:p>
+      <w:pPr>
+        <w:pStyle w:val="NoSpacing"/>
+        <w:numPr>
+          <w:ilvl w:val="3"/>
+          <w:numId w:val="2"/>
+        </w:numPr>
+      </w:pPr>
+      <w:proofErr w:type="spellStart"/>
+      <w:r>
+        <w:t>Evt</w:t>
+      </w:r>
+      <w:proofErr w:type="spellEnd"/>
+      <w:r>
+        <w:t xml:space="preserve">. Kernel </w:t>
+      </w:r>
+      <w:proofErr w:type="spellStart"/>
+      <w:r>
+        <w:t>code</w:t>
+      </w:r>
+      <w:proofErr w:type="spellEnd"/>
+      <w:r>
+        <w:t>/</w:t>
+      </w:r>
+      <w:proofErr w:type="spellStart"/>
+      <w:r>
+        <w:t>host</w:t>
+      </w:r>
+      <w:proofErr w:type="spellEnd"/>
+      <w:r>
+        <w:t xml:space="preserve"> </w:t>
+      </w:r>
+      <w:proofErr w:type="spellStart"/>
+      <w:r>
+        <w:t>code</w:t>
+      </w:r>
+      <w:proofErr w:type="spellEnd"/>
+      <w:r>
+        <w:t>, mit Erklärung</w:t>
+      </w:r>
+    </w:p>
+    <w:p>
+      <w:pPr>
+        <w:pStyle w:val="NoSpacing"/>
+        <w:numPr>
+          <w:ilvl w:val="3"/>
+          <w:numId w:val="2"/>
+        </w:numPr>
+      </w:pPr>
+      <w:r>
+        <w:t>Auswirkungen</w:t>
+      </w:r>
+    </w:p>
+    <w:p>
+      <w:pPr>
+        <w:pStyle w:val="NoSpacing"/>
+        <w:numPr>
+          <w:ilvl w:val="4"/>
+          <w:numId w:val="2"/>
+        </w:numPr>
+      </w:pPr>
+      <w:r>
+        <w:t>Mehraufwand beim Entwickeln</w:t>
+      </w:r>
+    </w:p>
+    <w:p>
+      <w:pPr>
+        <w:pStyle w:val="NoSpacing"/>
+        <w:numPr>
+          <w:ilvl w:val="4"/>
+          <w:numId w:val="2"/>
+        </w:numPr>
+      </w:pPr>
+      <w:r>
+        <w:lastRenderedPageBreak/>
+        <w:t>Auswirkungen auf verschiedener Hardware</w:t>
+      </w:r>
+    </w:p>
+    <w:p>
+      <w:pPr>
+        <w:pStyle w:val="NoSpacing"/>
+        <w:numPr>
+          <w:ilvl w:val="3"/>
+          <w:numId w:val="2"/>
+        </w:numPr>
+      </w:pPr>
+      <w:r>
+        <w:t>Laufzeitverhalten (Diagramm) und Vergleich mit naiver Implementierung</w:t>
+      </w:r>
+    </w:p>
+    <w:p>
+      <w:pPr>
+        <w:pStyle w:val="NoSpacing"/>
+        <w:numPr>
+          <w:ilvl w:val="4"/>
+          <w:numId w:val="2"/>
+        </w:numPr>
+      </w:pPr>
+      <w:r>
+        <w:t>OpenCL Implementierung auf CPU</w:t>
+      </w:r>
+    </w:p>
+    <w:p>
+      <w:pPr>
+        <w:pStyle w:val="NoSpacing"/>
+        <w:numPr>
+          <w:ilvl w:val="2"/>
+          <w:numId w:val="2"/>
+        </w:numPr>
+      </w:pPr>
+      <w:r>
+        <w:t>Vergleich mit bestehenden GPGPU</w:t>
+      </w:r>
+      <w:r>
+        <w:t xml:space="preserve"> und CPU</w:t>
+      </w:r>
+      <w:r>
+        <w:t xml:space="preserve"> Implementierungen</w:t>
+      </w:r>
+    </w:p>
+    <w:p>
+      <w:pPr>
+        <w:pStyle w:val="NoSpacing"/>
+        <w:numPr>
+          <w:ilvl w:val="3"/>
+          <w:numId w:val="2"/>
+        </w:numPr>
+      </w:pPr>
+      <w:proofErr w:type="spellStart"/>
+      <w:r>
+        <w:t>clAmdBlas</w:t>
+      </w:r>
+      <w:proofErr w:type="spellEnd"/>
+    </w:p>
+    <w:p>
+      <w:pPr>
+        <w:pStyle w:val="NoSpacing"/>
+        <w:numPr>
+          <w:ilvl w:val="3"/>
+          <w:numId w:val="2"/>
+        </w:numPr>
+      </w:pPr>
+      <w:proofErr w:type="spellStart"/>
+      <w:r>
+        <w:t>cuBlas</w:t>
+      </w:r>
+      <w:proofErr w:type="spellEnd"/>
+    </w:p>
+    <w:p>
+      <w:pPr>
+        <w:pStyle w:val="NoSpacing"/>
+        <w:numPr>
+          <w:ilvl w:val="3"/>
+          <w:numId w:val="2"/>
+        </w:numPr>
+        <w:rPr>
+          <w:lang w:val="en-US"/>
+        </w:rPr>
+      </w:pPr>
+      <w:r>
+        <w:rPr>
+          <w:lang w:val="en-US"/>
+        </w:rPr>
+        <w:t>Intel Math Kernel Library (MKL)</w:t>
+      </w:r>
+    </w:p>
+    <w:p>
+      <w:pPr>
+        <w:pStyle w:val="NoSpacing"/>
+        <w:numPr>
+          <w:ilvl w:val="3"/>
+          <w:numId w:val="2"/>
+        </w:numPr>
+        <w:rPr>
+          <w:lang w:val="en-US"/>
+        </w:rPr>
+      </w:pPr>
+      <w:r>
+        <w:rPr>
+          <w:lang w:val="en-US"/>
+        </w:rPr>
+        <w:t>AMD Core Math Library (ACML)</w:t>
+      </w:r>
+    </w:p>
+    <w:p>
+      <w:pPr>
+        <w:pStyle w:val="NoSpacing"/>
+        <w:numPr>
+          <w:ilvl w:val="3"/>
+          <w:numId w:val="2"/>
+        </w:numPr>
+        <w:rPr>
+          <w:lang w:val="en-US"/>
+        </w:rPr>
+      </w:pPr>
+      <w:proofErr w:type="spellStart"/>
+      <w:r>
+        <w:rPr>
+          <w:lang w:val="en-US"/>
+        </w:rPr>
+        <w:t>Gemeinsames</w:t>
+      </w:r>
+      <w:proofErr w:type="spellEnd"/>
+      <w:r>
+        <w:rPr>
+          <w:lang w:val="en-US"/>
+        </w:rPr>
+        <w:t xml:space="preserve"> </w:t>
+      </w:r>
+      <w:proofErr w:type="spellStart"/>
+      <w:r>
+        <w:rPr>
+          <w:lang w:val="en-US"/>
+        </w:rPr>
+        <w:t>Diagramm</w:t>
+      </w:r>
+      <w:proofErr w:type="spellEnd"/>
+    </w:p>
+    <w:p>
+      <w:pPr>
+        <w:pStyle w:val="NoSpacing"/>
+        <w:numPr>
+          <w:ilvl w:val="2"/>
+          <w:numId w:val="2"/>
+        </w:numPr>
+        <w:rPr>
+          <w:lang w:val="en-US"/>
+        </w:rPr>
+      </w:pPr>
+      <w:r>
+        <w:rPr>
+          <w:lang w:val="en-US"/>
+        </w:rPr>
+        <w:t>Conclusion</w:t>
+      </w:r>
+    </w:p>
+    <w:p>
+      <w:pPr>
+        <w:pStyle w:val="NoSpacing"/>
+        <w:numPr>
+          <w:ilvl w:val="3"/>
+          <w:numId w:val="2"/>
+        </w:numPr>
+        <w:rPr>
+          <w:lang w:val="en-US"/>
+        </w:rPr>
+      </w:pPr>
+      <w:r>
+        <w:rPr>
+          <w:lang w:val="en-US"/>
+        </w:rPr>
+        <w:t xml:space="preserve">Was </w:t>
+      </w:r>
+      <w:proofErr w:type="spellStart"/>
+      <w:r>
+        <w:rPr>
+          <w:lang w:val="en-US"/>
+        </w:rPr>
+        <w:t>läuft</w:t>
+      </w:r>
+      <w:proofErr w:type="spellEnd"/>
+      <w:r>
+        <w:rPr>
+          <w:lang w:val="en-US"/>
+        </w:rPr>
+        <w:t xml:space="preserve"> </w:t>
+      </w:r>
+      <w:proofErr w:type="spellStart"/>
+      <w:r>
+        <w:rPr>
+          <w:lang w:val="en-US"/>
+        </w:rPr>
+        <w:t>wann</w:t>
+      </w:r>
+      <w:proofErr w:type="spellEnd"/>
+      <w:r>
+        <w:rPr>
+          <w:lang w:val="en-US"/>
+        </w:rPr>
+        <w:t xml:space="preserve"> </w:t>
+      </w:r>
+      <w:proofErr w:type="spellStart"/>
+      <w:r>
+        <w:rPr>
+          <w:lang w:val="en-US"/>
+        </w:rPr>
+        <w:t>besser</w:t>
+      </w:r>
+      <w:proofErr w:type="spellEnd"/>
+      <w:r>
+        <w:rPr>
+          <w:lang w:val="en-US"/>
+        </w:rPr>
+        <w:t>?</w:t>
+      </w:r>
+    </w:p>
+    <w:p>
+      <w:pPr>
+        <w:pStyle w:val="NoSpacing"/>
+        <w:numPr>
+          <w:ilvl w:val="3"/>
+          <w:numId w:val="2"/>
+        </w:numPr>
+        <w:rPr>
+          <w:lang w:val="en-US"/>
+        </w:rPr>
+      </w:pPr>
+      <w:proofErr w:type="spellStart"/>
+      <w:r>
+        <w:rPr>
+          <w:lang w:val="en-US"/>
+        </w:rPr>
+        <w:t>Ab</w:t>
+      </w:r>
+      <w:proofErr w:type="spellEnd"/>
+      <w:r>
+        <w:rPr>
+          <w:lang w:val="en-US"/>
+        </w:rPr>
+        <w:t xml:space="preserve"> </w:t>
+      </w:r>
+      <w:proofErr w:type="spellStart"/>
+      <w:r>
+        <w:rPr>
+          <w:lang w:val="en-US"/>
+        </w:rPr>
+        <w:t>welcher</w:t>
+      </w:r>
+      <w:proofErr w:type="spellEnd"/>
+      <w:r>
+        <w:rPr>
+          <w:lang w:val="en-US"/>
+        </w:rPr>
+        <w:t xml:space="preserve"> </w:t>
+      </w:r>
+      <w:proofErr w:type="spellStart"/>
+      <w:r>
+        <w:rPr>
+          <w:lang w:val="en-US"/>
+        </w:rPr>
+        <w:t>Problemgröße</w:t>
+      </w:r>
+      <w:proofErr w:type="spellEnd"/>
+      <w:r>
+        <w:rPr>
+          <w:lang w:val="en-US"/>
+        </w:rPr>
+        <w:t>?</w:t>
+      </w:r>
+    </w:p>
+    <w:p>
+      <w:pPr>
+        <w:pStyle w:val="NoSpacing"/>
+        <w:numPr>
+          <w:ilvl w:val="3"/>
+          <w:numId w:val="2"/>
+        </w:numPr>
+        <w:rPr>
+          <w:lang w:val="en-US"/>
+        </w:rPr>
+      </w:pPr>
+      <w:r>
+        <w:rPr>
+          <w:lang w:val="en-US"/>
+        </w:rPr>
+        <w:t xml:space="preserve">Auf </w:t>
+      </w:r>
+      <w:proofErr w:type="spellStart"/>
+      <w:r>
+        <w:rPr>
+          <w:lang w:val="en-US"/>
+        </w:rPr>
+        <w:t>welcher</w:t>
+      </w:r>
+      <w:proofErr w:type="spellEnd"/>
+      <w:r>
+        <w:rPr>
+          <w:lang w:val="en-US"/>
+        </w:rPr>
+        <w:t xml:space="preserve"> Hardware?</w:t>
+      </w:r>
     </w:p>
     <w:p>
       <w:pPr>
@@ -1151,7 +2062,31 @@
         </w:numPr>
       </w:pPr>
       <w:r>
-        <w:t>Parallel prefix sum (scan)</w:t>
+        <w:t xml:space="preserve">Parallel </w:t>
+      </w:r>
+      <w:proofErr w:type="spellStart"/>
+      <w:r>
+        <w:t>prefix</w:t>
+      </w:r>
+      <w:proofErr w:type="spellEnd"/>
+      <w:r>
+        <w:t xml:space="preserve"> </w:t>
+      </w:r>
+      <w:proofErr w:type="spellStart"/>
+      <w:r>
+        <w:t>sum</w:t>
+      </w:r>
+      <w:proofErr w:type="spellEnd"/>
+      <w:r>
+        <w:t xml:space="preserve"> (</w:t>
+      </w:r>
+      <w:proofErr w:type="spellStart"/>
+      <w:r>
+        <w:t>scan</w:t>
+      </w:r>
+      <w:proofErr w:type="spellEnd"/>
+      <w:r>
+        <w:t>)</w:t>
       </w:r>
     </w:p>
     <w:p>
@@ -1163,6 +2098,223 @@
         </w:numPr>
       </w:pPr>
       <w:r>
+        <w:t xml:space="preserve">Problembeschreibung (lineares Problem, schlecht </w:t>
+      </w:r>
+      <w:proofErr w:type="spellStart"/>
+      <w:r>
+        <w:t>parallelisierbar</w:t>
+      </w:r>
+      <w:proofErr w:type="spellEnd"/>
+      <w:r>
+        <w:t>)</w:t>
+      </w:r>
+    </w:p>
+    <w:p>
+      <w:pPr>
+        <w:pStyle w:val="NoSpacing"/>
+        <w:numPr>
+          <w:ilvl w:val="2"/>
+          <w:numId w:val="2"/>
+        </w:numPr>
+      </w:pPr>
+      <w:r>
+        <w:t>CPU Implementierung</w:t>
+      </w:r>
+    </w:p>
+    <w:p>
+      <w:pPr>
+        <w:pStyle w:val="NoSpacing"/>
+        <w:numPr>
+          <w:ilvl w:val="3"/>
+          <w:numId w:val="2"/>
+        </w:numPr>
+      </w:pPr>
+      <w:r>
+        <w:t>Laufzeitverhalten (Diagramm)</w:t>
+      </w:r>
+    </w:p>
+    <w:p>
+      <w:pPr>
+        <w:pStyle w:val="NoSpacing"/>
+        <w:numPr>
+          <w:ilvl w:val="2"/>
+          <w:numId w:val="2"/>
+        </w:numPr>
+      </w:pPr>
+      <w:r>
+        <w:t>Naive GPU Implementierung (kurz)</w:t>
+      </w:r>
+    </w:p>
+    <w:p>
+      <w:pPr>
+        <w:pStyle w:val="NoSpacing"/>
+        <w:numPr>
+          <w:ilvl w:val="3"/>
+          <w:numId w:val="2"/>
+        </w:numPr>
+      </w:pPr>
+      <w:r>
+        <w:t>Extrem imperformant (Warum?)</w:t>
+      </w:r>
+    </w:p>
+    <w:p>
+      <w:pPr>
+        <w:pStyle w:val="NoSpacing"/>
+        <w:numPr>
+          <w:ilvl w:val="2"/>
+          <w:numId w:val="2"/>
+        </w:numPr>
+      </w:pPr>
+      <w:r>
+        <w:t>Welche Möglichkeiten lineares Problem zu parallelisieren? (Optimierte GPU Implementierungen)</w:t>
+      </w:r>
+    </w:p>
+    <w:p>
+      <w:pPr>
+        <w:pStyle w:val="NoSpacing"/>
+        <w:numPr>
+          <w:ilvl w:val="3"/>
+          <w:numId w:val="2"/>
+        </w:numPr>
+      </w:pPr>
+      <w:proofErr w:type="spellStart"/>
+      <w:r>
+        <w:t>Tree</w:t>
+      </w:r>
+      <w:proofErr w:type="spellEnd"/>
+      <w:r>
+        <w:t xml:space="preserve"> </w:t>
+      </w:r>
+      <w:proofErr w:type="spellStart"/>
+      <w:r>
+        <w:t>based</w:t>
+      </w:r>
+      <w:proofErr w:type="spellEnd"/>
+      <w:r>
+        <w:t xml:space="preserve"> (GPU </w:t>
+      </w:r>
+      <w:proofErr w:type="spellStart"/>
+      <w:r>
+        <w:t>Gems</w:t>
+      </w:r>
+      <w:proofErr w:type="spellEnd"/>
+      <w:r>
+        <w:t>)</w:t>
+      </w:r>
+    </w:p>
+    <w:p>
+      <w:pPr>
+        <w:pStyle w:val="NoSpacing"/>
+        <w:numPr>
+          <w:ilvl w:val="4"/>
+          <w:numId w:val="2"/>
+        </w:numPr>
+      </w:pPr>
+      <w:r>
+        <w:t xml:space="preserve">Work </w:t>
+      </w:r>
+      <w:proofErr w:type="spellStart"/>
+      <w:r>
+        <w:t>efficiency</w:t>
+      </w:r>
+      <w:proofErr w:type="spellEnd"/>
+      <w:r>
+        <w:t>?</w:t>
+      </w:r>
+    </w:p>
+    <w:p>
+      <w:pPr>
+        <w:pStyle w:val="NoSpacing"/>
+        <w:numPr>
+          <w:ilvl w:val="3"/>
+          <w:numId w:val="2"/>
+        </w:numPr>
+      </w:pPr>
+      <w:r>
+        <w:t xml:space="preserve">Kernel </w:t>
+      </w:r>
+      <w:proofErr w:type="spellStart"/>
+      <w:r>
+        <w:t>code</w:t>
+      </w:r>
+      <w:proofErr w:type="spellEnd"/>
+      <w:r>
+        <w:t>/</w:t>
+      </w:r>
+      <w:proofErr w:type="spellStart"/>
+      <w:r>
+        <w:t>host</w:t>
+      </w:r>
+      <w:proofErr w:type="spellEnd"/>
+      <w:r>
+        <w:t xml:space="preserve"> </w:t>
+      </w:r>
+      <w:proofErr w:type="spellStart"/>
+      <w:r>
+        <w:t>code</w:t>
+      </w:r>
+      <w:proofErr w:type="spellEnd"/>
+      <w:r>
+        <w:t>, mit Erklärung</w:t>
+      </w:r>
+    </w:p>
+    <w:p>
+      <w:pPr>
+        <w:pStyle w:val="NoSpacing"/>
+        <w:numPr>
+          <w:ilvl w:val="3"/>
+          <w:numId w:val="2"/>
+        </w:numPr>
+      </w:pPr>
+      <w:r>
+        <w:t>Laufzeitverhalten (Diagramm)</w:t>
+      </w:r>
+    </w:p>
+    <w:p>
+      <w:pPr>
+        <w:pStyle w:val="NoSpacing"/>
+        <w:numPr>
+          <w:ilvl w:val="4"/>
+          <w:numId w:val="2"/>
+        </w:numPr>
+      </w:pPr>
+      <w:r>
+        <w:t>Genauere Betrachtung (Upload, Scan, Download)</w:t>
+      </w:r>
+    </w:p>
+    <w:p>
+      <w:pPr>
+        <w:pStyle w:val="NoSpacing"/>
+        <w:numPr>
+          <w:ilvl w:val="5"/>
+          <w:numId w:val="2"/>
+        </w:numPr>
+      </w:pPr>
+      <w:r>
+        <w:t>Übertragungsdauer vs. Berechnung</w:t>
+      </w:r>
+    </w:p>
+    <w:p>
+      <w:pPr>
+        <w:pStyle w:val="NoSpacing"/>
+        <w:numPr>
+          <w:ilvl w:val="2"/>
+          <w:numId w:val="2"/>
+        </w:numPr>
+      </w:pPr>
+      <w:r>
+        <w:t>Vergleich mit bestehenden GPGPU und CPU Implementierungen</w:t>
+      </w:r>
+    </w:p>
+    <w:p>
+      <w:pPr>
+        <w:pStyle w:val="NoSpacing"/>
+        <w:numPr>
+          <w:ilvl w:val="3"/>
+          <w:numId w:val="2"/>
+        </w:numPr>
+      </w:pPr>
+      <w:r>
         <w:t>Apple</w:t>
       </w:r>
     </w:p>
@@ -1170,12 +2322,227 @@
       <w:pPr>
         <w:pStyle w:val="NoSpacing"/>
         <w:numPr>
+          <w:ilvl w:val="3"/>
+          <w:numId w:val="2"/>
+        </w:numPr>
+        <w:rPr>
+          <w:lang w:val="en-US"/>
+        </w:rPr>
+      </w:pPr>
+      <w:proofErr w:type="spellStart"/>
+      <w:r>
+        <w:rPr>
+          <w:lang w:val="en-US"/>
+        </w:rPr>
+        <w:t>c</w:t>
+      </w:r>
+      <w:r>
+        <w:rPr>
+          <w:lang w:val="en-US"/>
+        </w:rPr>
+        <w:t>lpp</w:t>
+      </w:r>
+      <w:proofErr w:type="spellEnd"/>
+      <w:r>
+        <w:rPr>
+          <w:lang w:val="en-US"/>
+        </w:rPr>
+        <w:t xml:space="preserve"> (OpenCL Data Parallel Primitives Library</w:t>
+      </w:r>
+      <w:r>
+        <w:rPr>
+          <w:lang w:val="en-US"/>
+        </w:rPr>
+        <w:t>)</w:t>
+      </w:r>
+    </w:p>
+    <w:p>
+      <w:pPr>
+        <w:pStyle w:val="NoSpacing"/>
+        <w:numPr>
+          <w:ilvl w:val="3"/>
+          <w:numId w:val="2"/>
+        </w:numPr>
+        <w:rPr>
+          <w:lang w:val="en-US"/>
+        </w:rPr>
+      </w:pPr>
+      <w:proofErr w:type="spellStart"/>
+      <w:r>
+        <w:rPr>
+          <w:lang w:val="en-US"/>
+        </w:rPr>
+        <w:t>libCL</w:t>
+      </w:r>
+      <w:proofErr w:type="spellEnd"/>
+    </w:p>
+    <w:p>
+      <w:pPr>
+        <w:pStyle w:val="NoSpacing"/>
+        <w:numPr>
+          <w:ilvl w:val="3"/>
+          <w:numId w:val="2"/>
+        </w:numPr>
+        <w:rPr>
+          <w:lang w:val="en-US"/>
+        </w:rPr>
+      </w:pPr>
+      <w:r>
+        <w:rPr>
+          <w:lang w:val="en-US"/>
+        </w:rPr>
+        <w:t>(AMD APP SDK Samples)</w:t>
+      </w:r>
+    </w:p>
+    <w:p>
+      <w:pPr>
+        <w:pStyle w:val="NoSpacing"/>
+        <w:numPr>
+          <w:ilvl w:val="3"/>
+          <w:numId w:val="2"/>
+        </w:numPr>
+        <w:rPr>
+          <w:lang w:val="en-US"/>
+        </w:rPr>
+      </w:pPr>
+      <w:r>
+        <w:rPr>
+          <w:lang w:val="en-US"/>
+        </w:rPr>
+        <w:t>(NVIDIA OpenCL Samples)</w:t>
+      </w:r>
+    </w:p>
+    <w:p>
+      <w:pPr>
+        <w:pStyle w:val="NoSpacing"/>
+        <w:numPr>
+          <w:ilvl w:val="3"/>
+          <w:numId w:val="2"/>
+        </w:numPr>
+        <w:rPr>
+          <w:lang w:val="en-US"/>
+        </w:rPr>
+      </w:pPr>
+      <w:proofErr w:type="spellStart"/>
+      <w:r>
+        <w:rPr>
+          <w:lang w:val="en-US"/>
+        </w:rPr>
+        <w:t>Gemeinsames</w:t>
+      </w:r>
+      <w:proofErr w:type="spellEnd"/>
+      <w:r>
+        <w:rPr>
+          <w:lang w:val="en-US"/>
+        </w:rPr>
+        <w:t xml:space="preserve"> </w:t>
+      </w:r>
+      <w:proofErr w:type="spellStart"/>
+      <w:r>
+        <w:rPr>
+          <w:lang w:val="en-US"/>
+        </w:rPr>
+        <w:t>Diagramm</w:t>
+      </w:r>
+      <w:proofErr w:type="spellEnd"/>
+    </w:p>
+    <w:p>
+      <w:pPr>
+        <w:pStyle w:val="NoSpacing"/>
+        <w:numPr>
           <w:ilvl w:val="2"/>
           <w:numId w:val="2"/>
         </w:numPr>
-      </w:pPr>
-      <w:r>
-        <w:t>GPU Gems</w:t>
+        <w:rPr>
+          <w:lang w:val="en-US"/>
+        </w:rPr>
+      </w:pPr>
+      <w:r>
+        <w:rPr>
+          <w:lang w:val="en-US"/>
+        </w:rPr>
+        <w:t>Conclusion</w:t>
+      </w:r>
+    </w:p>
+    <w:p>
+      <w:pPr>
+        <w:pStyle w:val="NoSpacing"/>
+        <w:numPr>
+          <w:ilvl w:val="3"/>
+          <w:numId w:val="2"/>
+        </w:numPr>
+      </w:pPr>
+      <w:r>
+        <w:t>Warum lineare Probleme trotzdem auf einer GPU notwendig sind</w:t>
+      </w:r>
+    </w:p>
+    <w:p>
+      <w:pPr>
+        <w:pStyle w:val="NoSpacing"/>
+        <w:numPr>
+          <w:ilvl w:val="4"/>
+          <w:numId w:val="2"/>
+        </w:numPr>
+      </w:pPr>
+      <w:proofErr w:type="spellStart"/>
+      <w:r>
+        <w:t>Building</w:t>
+      </w:r>
+      <w:proofErr w:type="spellEnd"/>
+      <w:r>
+        <w:t xml:space="preserve"> </w:t>
+      </w:r>
+      <w:proofErr w:type="spellStart"/>
+      <w:r>
+        <w:t>blocks</w:t>
+      </w:r>
+      <w:proofErr w:type="spellEnd"/>
+      <w:r>
+        <w:t xml:space="preserve"> für andere Algorithmen (z.B. </w:t>
+      </w:r>
+      <w:proofErr w:type="spellStart"/>
+      <w:r>
+        <w:t>RadixSort</w:t>
+      </w:r>
+      <w:proofErr w:type="spellEnd"/>
+      <w:r>
+        <w:t>)</w:t>
+      </w:r>
+    </w:p>
+    <w:p>
+      <w:pPr>
+        <w:pStyle w:val="NoSpacing"/>
+        <w:numPr>
+          <w:ilvl w:val="3"/>
+          <w:numId w:val="2"/>
+        </w:numPr>
+      </w:pPr>
+      <w:r>
+        <w:t>Zukünftige Hardwareentwicklungen</w:t>
+      </w:r>
+    </w:p>
+    <w:p>
+      <w:pPr>
+        <w:pStyle w:val="NoSpacing"/>
+        <w:numPr>
+          <w:ilvl w:val="4"/>
+          <w:numId w:val="2"/>
+        </w:numPr>
+      </w:pPr>
+      <w:r>
+        <w:t>GPU und CPU am selben Chip (vgl. Sandy Bridge)</w:t>
+      </w:r>
+    </w:p>
+    <w:p>
+      <w:pPr>
+        <w:pStyle w:val="NoSpacing"/>
+        <w:numPr>
+          <w:ilvl w:val="5"/>
+          <w:numId w:val="2"/>
+        </w:numPr>
+      </w:pPr>
+      <w:r>
+        <w:t>Übertragung in GPU Speicher entfällt</w:t>
       </w:r>
     </w:p>
     <w:p>
@@ -1186,9 +2553,11 @@
           <w:numId w:val="2"/>
         </w:numPr>
       </w:pPr>
+      <w:proofErr w:type="spellStart"/>
       <w:r>
         <w:t>Sorting</w:t>
       </w:r>
+      <w:proofErr w:type="spellEnd"/>
     </w:p>
     <w:p>
       <w:pPr>
@@ -1199,7 +2568,7 @@
         </w:numPr>
       </w:pPr>
       <w:r>
-        <w:t>AMD (Radix sort)</w:t>
+        <w:t>Problembeschreibung</w:t>
       </w:r>
     </w:p>
     <w:p>
@@ -1211,7 +2580,19 @@
         </w:numPr>
       </w:pPr>
       <w:r>
-        <w:t>Bealto (Bitonic sort)</w:t>
+        <w:t>CPU Implementierung (nur Aufzählung)</w:t>
+      </w:r>
+    </w:p>
+    <w:p>
+      <w:pPr>
+        <w:pStyle w:val="NoSpacing"/>
+        <w:numPr>
+          <w:ilvl w:val="3"/>
+          <w:numId w:val="2"/>
+        </w:numPr>
+      </w:pPr>
+      <w:r>
+        <w:t>Laufzeitverhalten (Diagramm)</w:t>
       </w:r>
     </w:p>
     <w:p>
@@ -1223,7 +2604,435 @@
         </w:numPr>
       </w:pPr>
       <w:r>
-        <w:t>Bekannte CPU Algorithmen (Quicksort, Radixsort)</w:t>
+        <w:t>Ansätze für GPU Implementierungen</w:t>
+      </w:r>
+    </w:p>
+    <w:p>
+      <w:pPr>
+        <w:pStyle w:val="NoSpacing"/>
+        <w:numPr>
+          <w:ilvl w:val="3"/>
+          <w:numId w:val="2"/>
+        </w:numPr>
+      </w:pPr>
+      <w:proofErr w:type="spellStart"/>
+      <w:r>
+        <w:t>Sorting</w:t>
+      </w:r>
+      <w:proofErr w:type="spellEnd"/>
+      <w:r>
+        <w:t xml:space="preserve"> </w:t>
+      </w:r>
+      <w:proofErr w:type="spellStart"/>
+      <w:r>
+        <w:t>networks</w:t>
+      </w:r>
+      <w:proofErr w:type="spellEnd"/>
+      <w:r>
+        <w:t xml:space="preserve"> (</w:t>
+      </w:r>
+      <w:proofErr w:type="spellStart"/>
+      <w:r>
+        <w:t>Bitonic</w:t>
+      </w:r>
+      <w:proofErr w:type="spellEnd"/>
+      <w:r>
+        <w:t>)</w:t>
+      </w:r>
+    </w:p>
+    <w:p>
+      <w:pPr>
+        <w:pStyle w:val="NoSpacing"/>
+        <w:numPr>
+          <w:ilvl w:val="3"/>
+          <w:numId w:val="2"/>
+        </w:numPr>
+      </w:pPr>
+      <w:proofErr w:type="spellStart"/>
+      <w:r>
+        <w:t>RadixSort</w:t>
+      </w:r>
+      <w:proofErr w:type="spellEnd"/>
+    </w:p>
+    <w:p>
+      <w:pPr>
+        <w:pStyle w:val="NoSpacing"/>
+        <w:numPr>
+          <w:ilvl w:val="3"/>
+          <w:numId w:val="2"/>
+        </w:numPr>
+      </w:pPr>
+      <w:r>
+        <w:t>(</w:t>
+      </w:r>
+      <w:proofErr w:type="spellStart"/>
+      <w:r>
+        <w:t>MergeSort</w:t>
+      </w:r>
+      <w:proofErr w:type="spellEnd"/>
+      <w:r>
+        <w:t>)</w:t>
+      </w:r>
+    </w:p>
+    <w:p>
+      <w:pPr>
+        <w:pStyle w:val="NoSpacing"/>
+        <w:numPr>
+          <w:ilvl w:val="2"/>
+          <w:numId w:val="2"/>
+        </w:numPr>
+      </w:pPr>
+      <w:r>
+        <w:t>Implementierungen</w:t>
+      </w:r>
+    </w:p>
+    <w:p>
+      <w:pPr>
+        <w:pStyle w:val="NoSpacing"/>
+        <w:numPr>
+          <w:ilvl w:val="3"/>
+          <w:numId w:val="2"/>
+        </w:numPr>
+      </w:pPr>
+      <w:proofErr w:type="spellStart"/>
+      <w:r>
+        <w:t>Bitonic</w:t>
+      </w:r>
+      <w:proofErr w:type="spellEnd"/>
+      <w:r>
+        <w:t xml:space="preserve"> </w:t>
+      </w:r>
+      <w:proofErr w:type="spellStart"/>
+      <w:r>
+        <w:t>Sort</w:t>
+      </w:r>
+      <w:proofErr w:type="spellEnd"/>
+      <w:r>
+        <w:t xml:space="preserve"> (</w:t>
+      </w:r>
+      <w:proofErr w:type="spellStart"/>
+      <w:r>
+        <w:t>Bealto</w:t>
+      </w:r>
+      <w:proofErr w:type="spellEnd"/>
+      <w:r>
+        <w:t>)</w:t>
+      </w:r>
+    </w:p>
+    <w:p>
+      <w:pPr>
+        <w:pStyle w:val="NoSpacing"/>
+        <w:numPr>
+          <w:ilvl w:val="4"/>
+          <w:numId w:val="2"/>
+        </w:numPr>
+      </w:pPr>
+      <w:r>
+        <w:t>Schrittweise Verbesserungsmöglichkeiten</w:t>
+      </w:r>
+    </w:p>
+    <w:p>
+      <w:pPr>
+        <w:pStyle w:val="NoSpacing"/>
+        <w:numPr>
+          <w:ilvl w:val="4"/>
+          <w:numId w:val="2"/>
+        </w:numPr>
+      </w:pPr>
+      <w:r>
+        <w:lastRenderedPageBreak/>
+        <w:t xml:space="preserve">Jeweils mit Kernel </w:t>
+      </w:r>
+      <w:proofErr w:type="spellStart"/>
+      <w:r>
+        <w:t>code</w:t>
+      </w:r>
+      <w:proofErr w:type="spellEnd"/>
+      <w:r>
+        <w:t>/</w:t>
+      </w:r>
+      <w:proofErr w:type="spellStart"/>
+      <w:r>
+        <w:t>host</w:t>
+      </w:r>
+      <w:proofErr w:type="spellEnd"/>
+      <w:r>
+        <w:t xml:space="preserve"> </w:t>
+      </w:r>
+      <w:proofErr w:type="spellStart"/>
+      <w:r>
+        <w:t>code</w:t>
+      </w:r>
+      <w:proofErr w:type="spellEnd"/>
+      <w:r>
+        <w:t>, und Erklärung</w:t>
+      </w:r>
+    </w:p>
+    <w:p>
+      <w:pPr>
+        <w:pStyle w:val="NoSpacing"/>
+        <w:numPr>
+          <w:ilvl w:val="4"/>
+          <w:numId w:val="2"/>
+        </w:numPr>
+      </w:pPr>
+      <w:r>
+        <w:t>Laufzeitverhalten</w:t>
+      </w:r>
+    </w:p>
+    <w:p>
+      <w:pPr>
+        <w:pStyle w:val="NoSpacing"/>
+        <w:numPr>
+          <w:ilvl w:val="4"/>
+          <w:numId w:val="2"/>
+        </w:numPr>
+      </w:pPr>
+      <w:r>
+        <w:t>n * n log²(n), warum aber trotzdem schneller?</w:t>
+      </w:r>
+    </w:p>
+    <w:p>
+      <w:pPr>
+        <w:pStyle w:val="NoSpacing"/>
+        <w:numPr>
+          <w:ilvl w:val="3"/>
+          <w:numId w:val="2"/>
+        </w:numPr>
+        <w:rPr>
+          <w:lang w:val="en-US"/>
+        </w:rPr>
+      </w:pPr>
+      <w:r>
+        <w:rPr>
+          <w:lang w:val="en-US"/>
+        </w:rPr>
+        <w:t>Radix sort (integer only</w:t>
+      </w:r>
+      <w:r>
+        <w:rPr>
+          <w:lang w:val="en-US"/>
+        </w:rPr>
+        <w:t>, AMD</w:t>
+      </w:r>
+      <w:r>
+        <w:rPr>
+          <w:lang w:val="en-US"/>
+        </w:rPr>
+        <w:t>)</w:t>
+      </w:r>
+    </w:p>
+    <w:p>
+      <w:pPr>
+        <w:pStyle w:val="NoSpacing"/>
+        <w:numPr>
+          <w:ilvl w:val="4"/>
+          <w:numId w:val="2"/>
+        </w:numPr>
+      </w:pPr>
+      <w:r>
+        <w:t xml:space="preserve">Wirkt leicht </w:t>
+      </w:r>
+      <w:proofErr w:type="spellStart"/>
+      <w:r>
+        <w:t>parallelisierbar</w:t>
+      </w:r>
+      <w:proofErr w:type="spellEnd"/>
+      <w:r>
+        <w:t>, Probleme?</w:t>
+      </w:r>
+    </w:p>
+    <w:p>
+      <w:pPr>
+        <w:pStyle w:val="NoSpacing"/>
+        <w:numPr>
+          <w:ilvl w:val="5"/>
+          <w:numId w:val="2"/>
+        </w:numPr>
+      </w:pPr>
+      <w:r>
+        <w:t xml:space="preserve">Abarbeitungsreihenfolge von </w:t>
+      </w:r>
+      <w:proofErr w:type="spellStart"/>
+      <w:r>
+        <w:t>work</w:t>
+      </w:r>
+      <w:proofErr w:type="spellEnd"/>
+      <w:r>
+        <w:t xml:space="preserve"> </w:t>
+      </w:r>
+      <w:proofErr w:type="spellStart"/>
+      <w:r>
+        <w:t>items</w:t>
+      </w:r>
+      <w:proofErr w:type="spellEnd"/>
+    </w:p>
+    <w:p>
+      <w:pPr>
+        <w:pStyle w:val="NoSpacing"/>
+        <w:numPr>
+          <w:ilvl w:val="4"/>
+          <w:numId w:val="2"/>
+        </w:numPr>
+      </w:pPr>
+      <w:r>
+        <w:t xml:space="preserve">Kernel </w:t>
+      </w:r>
+      <w:proofErr w:type="spellStart"/>
+      <w:r>
+        <w:t>code</w:t>
+      </w:r>
+      <w:proofErr w:type="spellEnd"/>
+      <w:r>
+        <w:t>/</w:t>
+      </w:r>
+      <w:proofErr w:type="spellStart"/>
+      <w:r>
+        <w:t>host</w:t>
+      </w:r>
+      <w:proofErr w:type="spellEnd"/>
+      <w:r>
+        <w:t xml:space="preserve"> </w:t>
+      </w:r>
+      <w:proofErr w:type="spellStart"/>
+      <w:r>
+        <w:t>code</w:t>
+      </w:r>
+      <w:proofErr w:type="spellEnd"/>
+      <w:r>
+        <w:t>, mit Erklärung</w:t>
+      </w:r>
+    </w:p>
+    <w:p>
+      <w:pPr>
+        <w:pStyle w:val="NoSpacing"/>
+        <w:numPr>
+          <w:ilvl w:val="4"/>
+          <w:numId w:val="2"/>
+        </w:numPr>
+      </w:pPr>
+      <w:r>
+        <w:t>Laufzeitverhalten (Diagramm)</w:t>
+      </w:r>
+    </w:p>
+    <w:p>
+      <w:pPr>
+        <w:pStyle w:val="NoSpacing"/>
+        <w:numPr>
+          <w:ilvl w:val="3"/>
+          <w:numId w:val="2"/>
+        </w:numPr>
+      </w:pPr>
+      <w:r>
+        <w:t>(</w:t>
+      </w:r>
+      <w:proofErr w:type="spellStart"/>
+      <w:r>
+        <w:t>Mergesort</w:t>
+      </w:r>
+      <w:proofErr w:type="spellEnd"/>
+      <w:r>
+        <w:t>)</w:t>
+      </w:r>
+    </w:p>
+    <w:p>
+      <w:pPr>
+        <w:pStyle w:val="NoSpacing"/>
+        <w:numPr>
+          <w:ilvl w:val="4"/>
+          <w:numId w:val="2"/>
+        </w:numPr>
+      </w:pPr>
+      <w:r>
+        <w:t>…</w:t>
+      </w:r>
+    </w:p>
+    <w:p>
+      <w:pPr>
+        <w:pStyle w:val="NoSpacing"/>
+        <w:numPr>
+          <w:ilvl w:val="2"/>
+          <w:numId w:val="2"/>
+        </w:numPr>
+      </w:pPr>
+      <w:r>
+        <w:t>Vergleich mit bestehenden GPGPU und CPU Implementierungen</w:t>
+      </w:r>
+    </w:p>
+    <w:p>
+      <w:pPr>
+        <w:pStyle w:val="NoSpacing"/>
+        <w:numPr>
+          <w:ilvl w:val="3"/>
+          <w:numId w:val="2"/>
+        </w:numPr>
+      </w:pPr>
+      <w:proofErr w:type="spellStart"/>
+      <w:r>
+        <w:t>libCL</w:t>
+      </w:r>
+      <w:proofErr w:type="spellEnd"/>
+    </w:p>
+    <w:p>
+      <w:pPr>
+        <w:pStyle w:val="NoSpacing"/>
+        <w:numPr>
+          <w:ilvl w:val="3"/>
+          <w:numId w:val="2"/>
+        </w:numPr>
+      </w:pPr>
+      <w:r>
+        <w:t>(AMD APP SDK Samples)</w:t>
+      </w:r>
+    </w:p>
+    <w:p>
+      <w:pPr>
+        <w:pStyle w:val="NoSpacing"/>
+        <w:numPr>
+          <w:ilvl w:val="3"/>
+          <w:numId w:val="2"/>
+        </w:numPr>
+      </w:pPr>
+      <w:r>
+        <w:t>(NVIDIA OpenCL Samples)</w:t>
+      </w:r>
+    </w:p>
+    <w:p>
+      <w:pPr>
+        <w:pStyle w:val="NoSpacing"/>
+        <w:numPr>
+          <w:ilvl w:val="3"/>
+          <w:numId w:val="2"/>
+        </w:numPr>
+        <w:rPr>
+          <w:lang w:val="en-US"/>
+        </w:rPr>
+      </w:pPr>
+      <w:proofErr w:type="spellStart"/>
+      <w:r>
+        <w:rPr>
+          <w:lang w:val="en-US"/>
+        </w:rPr>
+        <w:t>c</w:t>
+      </w:r>
+      <w:r>
+        <w:rPr>
+          <w:lang w:val="en-US"/>
+        </w:rPr>
+        <w:t>lpp</w:t>
+      </w:r>
+      <w:proofErr w:type="spellEnd"/>
+      <w:r>
+        <w:rPr>
+          <w:lang w:val="en-US"/>
+        </w:rPr>
+        <w:t xml:space="preserve"> (OpenCL Data Parallel Primitives Library</w:t>
+      </w:r>
+      <w:r>
+        <w:rPr>
+          <w:lang w:val="en-US"/>
+        </w:rPr>
+        <w:t>)</w:t>
       </w:r>
     </w:p>
     <w:p>
@@ -1231,9 +3040,12 @@
         <w:pStyle w:val="NoSpacing"/>
         <w:numPr>
           <w:ilvl w:val="0"/>
-          <w:numId w:val="2"/>
-        </w:numPr>
-      </w:pPr>
+          <w:numId w:val="3"/>
+        </w:numPr>
+      </w:pPr>
+      <w:r>
+        <w:t xml:space="preserve">Weiterführende </w:t>
+      </w:r>
       <w:r>
         <w:t>Benchmarks</w:t>
       </w:r>
@@ -1247,7 +3059,45 @@
         </w:numPr>
       </w:pPr>
       <w:r>
-        <w:t>Vergleiche zwischen den Implementierungen</w:t>
+        <w:t>Vergleiche auf verschiedener Hardware</w:t>
+      </w:r>
+    </w:p>
+    <w:p>
+      <w:pPr>
+        <w:pStyle w:val="NoSpacing"/>
+        <w:numPr>
+          <w:ilvl w:val="1"/>
+          <w:numId w:val="2"/>
+        </w:numPr>
+      </w:pPr>
+      <w:r>
+        <w:t>Vergleiche auf verschiedenen Betriebssystemen</w:t>
+      </w:r>
+    </w:p>
+    <w:p>
+      <w:pPr>
+        <w:pStyle w:val="NoSpacing"/>
+        <w:numPr>
+          <w:ilvl w:val="0"/>
+          <w:numId w:val="3"/>
+        </w:numPr>
+      </w:pPr>
+      <w:proofErr w:type="spellStart"/>
+      <w:r>
+        <w:t>Conclusion</w:t>
+      </w:r>
+      <w:proofErr w:type="spellEnd"/>
+    </w:p>
+    <w:p>
+      <w:pPr>
+        <w:pStyle w:val="NoSpacing"/>
+        <w:numPr>
+          <w:ilvl w:val="1"/>
+          <w:numId w:val="2"/>
+        </w:numPr>
+      </w:pPr>
+      <w:r>
+        <w:t>Wo kann OpenCL sinnvoll eingesetzt werden?</w:t>
       </w:r>
     </w:p>
     <w:p>
@@ -1259,31 +3109,15 @@
         </w:numPr>
       </w:pPr>
       <w:r>
-        <w:t>Laufzeit</w:t>
-      </w:r>
-    </w:p>
-    <w:p>
-      <w:pPr>
-        <w:pStyle w:val="NoSpacing"/>
-        <w:numPr>
-          <w:ilvl w:val="2"/>
-          <w:numId w:val="2"/>
-        </w:numPr>
-      </w:pPr>
-      <w:r>
-        <w:t>Speicherkomplexität</w:t>
-      </w:r>
-    </w:p>
-    <w:p>
-      <w:pPr>
-        <w:pStyle w:val="NoSpacing"/>
-        <w:numPr>
-          <w:ilvl w:val="2"/>
-          <w:numId w:val="2"/>
-        </w:numPr>
-      </w:pPr>
-      <w:r>
-        <w:t>CPU vs. GPU</w:t>
+        <w:t xml:space="preserve">Wo ist der Mehraufwand einer GPU Implementierung </w:t>
+      </w:r>
+      <w:proofErr w:type="spellStart"/>
+      <w:r>
+        <w:t>leistbar</w:t>
+      </w:r>
+      <w:proofErr w:type="spellEnd"/>
+      <w:r>
+        <w:t>?</w:t>
       </w:r>
     </w:p>
     <w:p>
@@ -1295,34 +3129,8 @@
         </w:numPr>
       </w:pPr>
       <w:r>
-        <w:t>Vergleiche auf verschiedener Hardware</w:t>
-      </w:r>
-    </w:p>
-    <w:p>
-      <w:pPr>
-        <w:pStyle w:val="NoSpacing"/>
-        <w:numPr>
-          <w:ilvl w:val="0"/>
-          <w:numId w:val="2"/>
-        </w:numPr>
-      </w:pPr>
-      <w:r>
-        <w:t>Conclusion</w:t>
-      </w:r>
-    </w:p>
-    <w:p>
-      <w:pPr>
-        <w:pStyle w:val="NoSpacing"/>
-        <w:numPr>
-          <w:ilvl w:val="1"/>
-          <w:numId w:val="2"/>
-        </w:numPr>
-      </w:pPr>
-      <w:r>
-        <w:t>Wo kann OpenCL sinnvoll eingesetzt werden?</w:t>
-      </w:r>
-      <w:bookmarkStart w:id="0" w:name="_GoBack"/>
-      <w:bookmarkEnd w:id="0"/>
+        <w:t>Zukünftige technologische Entwicklungen/Trends</w:t>
+      </w:r>
     </w:p>
     <w:sectPr>
       <w:pgSz w:w="11906" w:h="16838"/>
@@ -1337,6 +3145,458 @@
 <file path=word/numbering.xml><?xml version="1.0" encoding="utf-8"?>
 <w:numbering xmlns:wpc="http://schemas.microsoft.com/office/word/2010/wordprocessingCanvas" xmlns:mc="http://schemas.openxmlformats.org/markup-compatibility/2006" xmlns:o="urn:schemas-microsoft-com:office:office" xmlns:r="http://schemas.openxmlformats.org/officeDocument/2006/relationships" xmlns:m="http://schemas.openxmlformats.org/officeDocument/2006/math" xmlns:v="urn:schemas-microsoft-com:vml" xmlns:wp14="http://schemas.microsoft.com/office/word/2010/wordprocessingDrawing" xmlns:wp="http://schemas.openxmlformats.org/drawingml/2006/wordprocessingDrawing" xmlns:w10="urn:schemas-microsoft-com:office:word" xmlns:w="http://schemas.openxmlformats.org/wordprocessingml/2006/main" xmlns:w14="http://schemas.microsoft.com/office/word/2010/wordml" xmlns:wpg="http://schemas.microsoft.com/office/word/2010/wordprocessingGroup" xmlns:wpi="http://schemas.microsoft.com/office/word/2010/wordprocessingInk" xmlns:wne="http://schemas.microsoft.com/office/word/2006/wordml" xmlns:wps="http://schemas.microsoft.com/office/word/2010/wordprocessingShape" mc:Ignorable="w14 wp14">
   <w:abstractNum w:abstractNumId="0">
+    <w:nsid w:val="0CED027E"/>
+    <w:multiLevelType w:val="hybridMultilevel"/>
+    <w:tmpl w:val="740A378C"/>
+    <w:lvl w:ilvl="0" w:tplc="04090001">
+      <w:start w:val="1"/>
+      <w:numFmt w:val="bullet"/>
+      <w:lvlText w:val=""/>
+      <w:lvlJc w:val="left"/>
+      <w:pPr>
+        <w:ind w:left="720" w:hanging="360"/>
+      </w:pPr>
+      <w:rPr>
+        <w:rFonts w:ascii="Symbol" w:hAnsi="Symbol" w:hint="default"/>
+      </w:rPr>
+    </w:lvl>
+    <w:lvl w:ilvl="1" w:tplc="0C070003">
+      <w:start w:val="1"/>
+      <w:numFmt w:val="bullet"/>
+      <w:lvlText w:val="o"/>
+      <w:lvlJc w:val="left"/>
+      <w:pPr>
+        <w:ind w:left="1440" w:hanging="360"/>
+      </w:pPr>
+      <w:rPr>
+        <w:rFonts w:ascii="Courier New" w:hAnsi="Courier New" w:cs="Courier New" w:hint="default"/>
+      </w:rPr>
+    </w:lvl>
+    <w:lvl w:ilvl="2" w:tplc="0C070005">
+      <w:start w:val="1"/>
+      <w:numFmt w:val="bullet"/>
+      <w:lvlText w:val=""/>
+      <w:lvlJc w:val="left"/>
+      <w:pPr>
+        <w:ind w:left="2160" w:hanging="360"/>
+      </w:pPr>
+      <w:rPr>
+        <w:rFonts w:ascii="Wingdings" w:hAnsi="Wingdings" w:hint="default"/>
+      </w:rPr>
+    </w:lvl>
+    <w:lvl w:ilvl="3" w:tplc="0C070001">
+      <w:start w:val="1"/>
+      <w:numFmt w:val="bullet"/>
+      <w:lvlText w:val=""/>
+      <w:lvlJc w:val="left"/>
+      <w:pPr>
+        <w:ind w:left="2880" w:hanging="360"/>
+      </w:pPr>
+      <w:rPr>
+        <w:rFonts w:ascii="Symbol" w:hAnsi="Symbol" w:hint="default"/>
+      </w:rPr>
+    </w:lvl>
+    <w:lvl w:ilvl="4" w:tplc="0C070003">
+      <w:start w:val="1"/>
+      <w:numFmt w:val="bullet"/>
+      <w:lvlText w:val="o"/>
+      <w:lvlJc w:val="left"/>
+      <w:pPr>
+        <w:ind w:left="3600" w:hanging="360"/>
+      </w:pPr>
+      <w:rPr>
+        <w:rFonts w:ascii="Courier New" w:hAnsi="Courier New" w:cs="Courier New" w:hint="default"/>
+      </w:rPr>
+    </w:lvl>
+    <w:lvl w:ilvl="5" w:tplc="0C070005">
+      <w:start w:val="1"/>
+      <w:numFmt w:val="bullet"/>
+      <w:lvlText w:val=""/>
+      <w:lvlJc w:val="left"/>
+      <w:pPr>
+        <w:ind w:left="4320" w:hanging="360"/>
+      </w:pPr>
+      <w:rPr>
+        <w:rFonts w:ascii="Wingdings" w:hAnsi="Wingdings" w:hint="default"/>
+      </w:rPr>
+    </w:lvl>
+    <w:lvl w:ilvl="6" w:tplc="0C070001" w:tentative="1">
+      <w:start w:val="1"/>
+      <w:numFmt w:val="bullet"/>
+      <w:lvlText w:val=""/>
+      <w:lvlJc w:val="left"/>
+      <w:pPr>
+        <w:ind w:left="5040" w:hanging="360"/>
+      </w:pPr>
+      <w:rPr>
+        <w:rFonts w:ascii="Symbol" w:hAnsi="Symbol" w:hint="default"/>
+      </w:rPr>
+    </w:lvl>
+    <w:lvl w:ilvl="7" w:tplc="0C070003" w:tentative="1">
+      <w:start w:val="1"/>
+      <w:numFmt w:val="bullet"/>
+      <w:lvlText w:val="o"/>
+      <w:lvlJc w:val="left"/>
+      <w:pPr>
+        <w:ind w:left="5760" w:hanging="360"/>
+      </w:pPr>
+      <w:rPr>
+        <w:rFonts w:ascii="Courier New" w:hAnsi="Courier New" w:cs="Courier New" w:hint="default"/>
+      </w:rPr>
+    </w:lvl>
+    <w:lvl w:ilvl="8" w:tplc="0C070005" w:tentative="1">
+      <w:start w:val="1"/>
+      <w:numFmt w:val="bullet"/>
+      <w:lvlText w:val=""/>
+      <w:lvlJc w:val="left"/>
+      <w:pPr>
+        <w:ind w:left="6480" w:hanging="360"/>
+      </w:pPr>
+      <w:rPr>
+        <w:rFonts w:ascii="Wingdings" w:hAnsi="Wingdings" w:hint="default"/>
+      </w:rPr>
+    </w:lvl>
+  </w:abstractNum>
+  <w:abstractNum w:abstractNumId="1">
+    <w:nsid w:val="2E400A3D"/>
+    <w:multiLevelType w:val="hybridMultilevel"/>
+    <w:tmpl w:val="D83069B0"/>
+    <w:lvl w:ilvl="0" w:tplc="0409000F">
+      <w:start w:val="1"/>
+      <w:numFmt w:val="decimal"/>
+      <w:lvlText w:val="%1."/>
+      <w:lvlJc w:val="left"/>
+      <w:pPr>
+        <w:ind w:left="720" w:hanging="360"/>
+      </w:pPr>
+      <w:rPr>
+        <w:rFonts w:hint="default"/>
+      </w:rPr>
+    </w:lvl>
+    <w:lvl w:ilvl="1" w:tplc="0C070003">
+      <w:start w:val="1"/>
+      <w:numFmt w:val="bullet"/>
+      <w:lvlText w:val="o"/>
+      <w:lvlJc w:val="left"/>
+      <w:pPr>
+        <w:ind w:left="1440" w:hanging="360"/>
+      </w:pPr>
+      <w:rPr>
+        <w:rFonts w:ascii="Courier New" w:hAnsi="Courier New" w:cs="Courier New" w:hint="default"/>
+      </w:rPr>
+    </w:lvl>
+    <w:lvl w:ilvl="2" w:tplc="0C070005">
+      <w:start w:val="1"/>
+      <w:numFmt w:val="bullet"/>
+      <w:lvlText w:val=""/>
+      <w:lvlJc w:val="left"/>
+      <w:pPr>
+        <w:ind w:left="2160" w:hanging="360"/>
+      </w:pPr>
+      <w:rPr>
+        <w:rFonts w:ascii="Wingdings" w:hAnsi="Wingdings" w:hint="default"/>
+      </w:rPr>
+    </w:lvl>
+    <w:lvl w:ilvl="3" w:tplc="0C070001">
+      <w:start w:val="1"/>
+      <w:numFmt w:val="bullet"/>
+      <w:lvlText w:val=""/>
+      <w:lvlJc w:val="left"/>
+      <w:pPr>
+        <w:ind w:left="2880" w:hanging="360"/>
+      </w:pPr>
+      <w:rPr>
+        <w:rFonts w:ascii="Symbol" w:hAnsi="Symbol" w:hint="default"/>
+      </w:rPr>
+    </w:lvl>
+    <w:lvl w:ilvl="4" w:tplc="0C070003">
+      <w:start w:val="1"/>
+      <w:numFmt w:val="bullet"/>
+      <w:lvlText w:val="o"/>
+      <w:lvlJc w:val="left"/>
+      <w:pPr>
+        <w:ind w:left="3600" w:hanging="360"/>
+      </w:pPr>
+      <w:rPr>
+        <w:rFonts w:ascii="Courier New" w:hAnsi="Courier New" w:cs="Courier New" w:hint="default"/>
+      </w:rPr>
+    </w:lvl>
+    <w:lvl w:ilvl="5" w:tplc="0C070005">
+      <w:start w:val="1"/>
+      <w:numFmt w:val="bullet"/>
+      <w:lvlText w:val=""/>
+      <w:lvlJc w:val="left"/>
+      <w:pPr>
+        <w:ind w:left="4320" w:hanging="360"/>
+      </w:pPr>
+      <w:rPr>
+        <w:rFonts w:ascii="Wingdings" w:hAnsi="Wingdings" w:hint="default"/>
+      </w:rPr>
+    </w:lvl>
+    <w:lvl w:ilvl="6" w:tplc="0C070001" w:tentative="1">
+      <w:start w:val="1"/>
+      <w:numFmt w:val="bullet"/>
+      <w:lvlText w:val=""/>
+      <w:lvlJc w:val="left"/>
+      <w:pPr>
+        <w:ind w:left="5040" w:hanging="360"/>
+      </w:pPr>
+      <w:rPr>
+        <w:rFonts w:ascii="Symbol" w:hAnsi="Symbol" w:hint="default"/>
+      </w:rPr>
+    </w:lvl>
+    <w:lvl w:ilvl="7" w:tplc="0C070003" w:tentative="1">
+      <w:start w:val="1"/>
+      <w:numFmt w:val="bullet"/>
+      <w:lvlText w:val="o"/>
+      <w:lvlJc w:val="left"/>
+      <w:pPr>
+        <w:ind w:left="5760" w:hanging="360"/>
+      </w:pPr>
+      <w:rPr>
+        <w:rFonts w:ascii="Courier New" w:hAnsi="Courier New" w:cs="Courier New" w:hint="default"/>
+      </w:rPr>
+    </w:lvl>
+    <w:lvl w:ilvl="8" w:tplc="0C070005" w:tentative="1">
+      <w:start w:val="1"/>
+      <w:numFmt w:val="bullet"/>
+      <w:lvlText w:val=""/>
+      <w:lvlJc w:val="left"/>
+      <w:pPr>
+        <w:ind w:left="6480" w:hanging="360"/>
+      </w:pPr>
+      <w:rPr>
+        <w:rFonts w:ascii="Wingdings" w:hAnsi="Wingdings" w:hint="default"/>
+      </w:rPr>
+    </w:lvl>
+  </w:abstractNum>
+  <w:abstractNum w:abstractNumId="2">
+    <w:nsid w:val="349D1990"/>
+    <w:multiLevelType w:val="hybridMultilevel"/>
+    <w:tmpl w:val="A5006D3A"/>
+    <w:lvl w:ilvl="0" w:tplc="0409000F">
+      <w:start w:val="1"/>
+      <w:numFmt w:val="decimal"/>
+      <w:lvlText w:val="%1."/>
+      <w:lvlJc w:val="left"/>
+      <w:pPr>
+        <w:ind w:left="720" w:hanging="360"/>
+      </w:pPr>
+      <w:rPr>
+        <w:rFonts w:hint="default"/>
+      </w:rPr>
+    </w:lvl>
+    <w:lvl w:ilvl="1" w:tplc="0C070003">
+      <w:start w:val="1"/>
+      <w:numFmt w:val="bullet"/>
+      <w:lvlText w:val="o"/>
+      <w:lvlJc w:val="left"/>
+      <w:pPr>
+        <w:ind w:left="1440" w:hanging="360"/>
+      </w:pPr>
+      <w:rPr>
+        <w:rFonts w:ascii="Courier New" w:hAnsi="Courier New" w:cs="Courier New" w:hint="default"/>
+      </w:rPr>
+    </w:lvl>
+    <w:lvl w:ilvl="2" w:tplc="0C070005">
+      <w:start w:val="1"/>
+      <w:numFmt w:val="bullet"/>
+      <w:lvlText w:val=""/>
+      <w:lvlJc w:val="left"/>
+      <w:pPr>
+        <w:ind w:left="2160" w:hanging="360"/>
+      </w:pPr>
+      <w:rPr>
+        <w:rFonts w:ascii="Wingdings" w:hAnsi="Wingdings" w:hint="default"/>
+      </w:rPr>
+    </w:lvl>
+    <w:lvl w:ilvl="3" w:tplc="0C070001">
+      <w:start w:val="1"/>
+      <w:numFmt w:val="bullet"/>
+      <w:lvlText w:val=""/>
+      <w:lvlJc w:val="left"/>
+      <w:pPr>
+        <w:ind w:left="2880" w:hanging="360"/>
+      </w:pPr>
+      <w:rPr>
+        <w:rFonts w:ascii="Symbol" w:hAnsi="Symbol" w:hint="default"/>
+      </w:rPr>
+    </w:lvl>
+    <w:lvl w:ilvl="4" w:tplc="0C070003">
+      <w:start w:val="1"/>
+      <w:numFmt w:val="bullet"/>
+      <w:lvlText w:val="o"/>
+      <w:lvlJc w:val="left"/>
+      <w:pPr>
+        <w:ind w:left="3600" w:hanging="360"/>
+      </w:pPr>
+      <w:rPr>
+        <w:rFonts w:ascii="Courier New" w:hAnsi="Courier New" w:cs="Courier New" w:hint="default"/>
+      </w:rPr>
+    </w:lvl>
+    <w:lvl w:ilvl="5" w:tplc="0C070005" w:tentative="1">
+      <w:start w:val="1"/>
+      <w:numFmt w:val="bullet"/>
+      <w:lvlText w:val=""/>
+      <w:lvlJc w:val="left"/>
+      <w:pPr>
+        <w:ind w:left="4320" w:hanging="360"/>
+      </w:pPr>
+      <w:rPr>
+        <w:rFonts w:ascii="Wingdings" w:hAnsi="Wingdings" w:hint="default"/>
+      </w:rPr>
+    </w:lvl>
+    <w:lvl w:ilvl="6" w:tplc="0C070001" w:tentative="1">
+      <w:start w:val="1"/>
+      <w:numFmt w:val="bullet"/>
+      <w:lvlText w:val=""/>
+      <w:lvlJc w:val="left"/>
+      <w:pPr>
+        <w:ind w:left="5040" w:hanging="360"/>
+      </w:pPr>
+      <w:rPr>
+        <w:rFonts w:ascii="Symbol" w:hAnsi="Symbol" w:hint="default"/>
+      </w:rPr>
+    </w:lvl>
+    <w:lvl w:ilvl="7" w:tplc="0C070003" w:tentative="1">
+      <w:start w:val="1"/>
+      <w:numFmt w:val="bullet"/>
+      <w:lvlText w:val="o"/>
+      <w:lvlJc w:val="left"/>
+      <w:pPr>
+        <w:ind w:left="5760" w:hanging="360"/>
+      </w:pPr>
+      <w:rPr>
+        <w:rFonts w:ascii="Courier New" w:hAnsi="Courier New" w:cs="Courier New" w:hint="default"/>
+      </w:rPr>
+    </w:lvl>
+    <w:lvl w:ilvl="8" w:tplc="0C070005" w:tentative="1">
+      <w:start w:val="1"/>
+      <w:numFmt w:val="bullet"/>
+      <w:lvlText w:val=""/>
+      <w:lvlJc w:val="left"/>
+      <w:pPr>
+        <w:ind w:left="6480" w:hanging="360"/>
+      </w:pPr>
+      <w:rPr>
+        <w:rFonts w:ascii="Wingdings" w:hAnsi="Wingdings" w:hint="default"/>
+      </w:rPr>
+    </w:lvl>
+  </w:abstractNum>
+  <w:abstractNum w:abstractNumId="3">
+    <w:nsid w:val="3F766152"/>
+    <w:multiLevelType w:val="hybridMultilevel"/>
+    <w:tmpl w:val="91B09032"/>
+    <w:lvl w:ilvl="0" w:tplc="0409000F">
+      <w:start w:val="1"/>
+      <w:numFmt w:val="decimal"/>
+      <w:lvlText w:val="%1."/>
+      <w:lvlJc w:val="left"/>
+      <w:pPr>
+        <w:ind w:left="720" w:hanging="360"/>
+      </w:pPr>
+      <w:rPr>
+        <w:rFonts w:hint="default"/>
+      </w:rPr>
+    </w:lvl>
+    <w:lvl w:ilvl="1" w:tplc="0C070003">
+      <w:start w:val="1"/>
+      <w:numFmt w:val="bullet"/>
+      <w:lvlText w:val="o"/>
+      <w:lvlJc w:val="left"/>
+      <w:pPr>
+        <w:ind w:left="1440" w:hanging="360"/>
+      </w:pPr>
+      <w:rPr>
+        <w:rFonts w:ascii="Courier New" w:hAnsi="Courier New" w:cs="Courier New" w:hint="default"/>
+      </w:rPr>
+    </w:lvl>
+    <w:lvl w:ilvl="2" w:tplc="0C070005">
+      <w:start w:val="1"/>
+      <w:numFmt w:val="bullet"/>
+      <w:lvlText w:val=""/>
+      <w:lvlJc w:val="left"/>
+      <w:pPr>
+        <w:ind w:left="2160" w:hanging="360"/>
+      </w:pPr>
+      <w:rPr>
+        <w:rFonts w:ascii="Wingdings" w:hAnsi="Wingdings" w:hint="default"/>
+      </w:rPr>
+    </w:lvl>
+    <w:lvl w:ilvl="3" w:tplc="0C070001">
+      <w:start w:val="1"/>
+      <w:numFmt w:val="bullet"/>
+      <w:lvlText w:val=""/>
+      <w:lvlJc w:val="left"/>
+      <w:pPr>
+        <w:ind w:left="2880" w:hanging="360"/>
+      </w:pPr>
+      <w:rPr>
+        <w:rFonts w:ascii="Symbol" w:hAnsi="Symbol" w:hint="default"/>
+      </w:rPr>
+    </w:lvl>
+    <w:lvl w:ilvl="4" w:tplc="0C070003">
+      <w:start w:val="1"/>
+      <w:numFmt w:val="bullet"/>
+      <w:lvlText w:val="o"/>
+      <w:lvlJc w:val="left"/>
+      <w:pPr>
+        <w:ind w:left="3600" w:hanging="360"/>
+      </w:pPr>
+      <w:rPr>
+        <w:rFonts w:ascii="Courier New" w:hAnsi="Courier New" w:cs="Courier New" w:hint="default"/>
+      </w:rPr>
+    </w:lvl>
+    <w:lvl w:ilvl="5" w:tplc="0C070005">
+      <w:start w:val="1"/>
+      <w:numFmt w:val="bullet"/>
+      <w:lvlText w:val=""/>
+      <w:lvlJc w:val="left"/>
+      <w:pPr>
+        <w:ind w:left="4320" w:hanging="360"/>
+      </w:pPr>
+      <w:rPr>
+        <w:rFonts w:ascii="Wingdings" w:hAnsi="Wingdings" w:hint="default"/>
+      </w:rPr>
+    </w:lvl>
+    <w:lvl w:ilvl="6" w:tplc="0C070001" w:tentative="1">
+      <w:start w:val="1"/>
+      <w:numFmt w:val="bullet"/>
+      <w:lvlText w:val=""/>
+      <w:lvlJc w:val="left"/>
+      <w:pPr>
+        <w:ind w:left="5040" w:hanging="360"/>
+      </w:pPr>
+      <w:rPr>
+        <w:rFonts w:ascii="Symbol" w:hAnsi="Symbol" w:hint="default"/>
+      </w:rPr>
+    </w:lvl>
+    <w:lvl w:ilvl="7" w:tplc="0C070003" w:tentative="1">
+      <w:start w:val="1"/>
+      <w:numFmt w:val="bullet"/>
+      <w:lvlText w:val="o"/>
+      <w:lvlJc w:val="left"/>
+      <w:pPr>
+        <w:ind w:left="5760" w:hanging="360"/>
+      </w:pPr>
+      <w:rPr>
+        <w:rFonts w:ascii="Courier New" w:hAnsi="Courier New" w:cs="Courier New" w:hint="default"/>
+      </w:rPr>
+    </w:lvl>
+    <w:lvl w:ilvl="8" w:tplc="0C070005" w:tentative="1">
+      <w:start w:val="1"/>
+      <w:numFmt w:val="bullet"/>
+      <w:lvlText w:val=""/>
+      <w:lvlJc w:val="left"/>
+      <w:pPr>
+        <w:ind w:left="6480" w:hanging="360"/>
+      </w:pPr>
+      <w:rPr>
+        <w:rFonts w:ascii="Wingdings" w:hAnsi="Wingdings" w:hint="default"/>
+      </w:rPr>
+    </w:lvl>
+  </w:abstractNum>
+  <w:abstractNum w:abstractNumId="4">
     <w:nsid w:val="416862D5"/>
     <w:multiLevelType w:val="hybridMultilevel"/>
     <w:tmpl w:val="C49C26B2"/>
@@ -1449,20 +3709,472 @@
       </w:rPr>
     </w:lvl>
   </w:abstractNum>
-  <w:abstractNum w:abstractNumId="1">
+  <w:abstractNum w:abstractNumId="5">
+    <w:nsid w:val="5ADD26B8"/>
+    <w:multiLevelType w:val="hybridMultilevel"/>
+    <w:tmpl w:val="4FAE606A"/>
+    <w:lvl w:ilvl="0" w:tplc="0409000F">
+      <w:start w:val="1"/>
+      <w:numFmt w:val="decimal"/>
+      <w:lvlText w:val="%1."/>
+      <w:lvlJc w:val="left"/>
+      <w:pPr>
+        <w:ind w:left="720" w:hanging="360"/>
+      </w:pPr>
+      <w:rPr>
+        <w:rFonts w:hint="default"/>
+      </w:rPr>
+    </w:lvl>
+    <w:lvl w:ilvl="1" w:tplc="0C070003">
+      <w:start w:val="1"/>
+      <w:numFmt w:val="bullet"/>
+      <w:lvlText w:val="o"/>
+      <w:lvlJc w:val="left"/>
+      <w:pPr>
+        <w:ind w:left="1440" w:hanging="360"/>
+      </w:pPr>
+      <w:rPr>
+        <w:rFonts w:ascii="Courier New" w:hAnsi="Courier New" w:cs="Courier New" w:hint="default"/>
+      </w:rPr>
+    </w:lvl>
+    <w:lvl w:ilvl="2" w:tplc="0C070005">
+      <w:start w:val="1"/>
+      <w:numFmt w:val="bullet"/>
+      <w:lvlText w:val=""/>
+      <w:lvlJc w:val="left"/>
+      <w:pPr>
+        <w:ind w:left="2160" w:hanging="360"/>
+      </w:pPr>
+      <w:rPr>
+        <w:rFonts w:ascii="Wingdings" w:hAnsi="Wingdings" w:hint="default"/>
+      </w:rPr>
+    </w:lvl>
+    <w:lvl w:ilvl="3" w:tplc="0C070001">
+      <w:start w:val="1"/>
+      <w:numFmt w:val="bullet"/>
+      <w:lvlText w:val=""/>
+      <w:lvlJc w:val="left"/>
+      <w:pPr>
+        <w:ind w:left="2880" w:hanging="360"/>
+      </w:pPr>
+      <w:rPr>
+        <w:rFonts w:ascii="Symbol" w:hAnsi="Symbol" w:hint="default"/>
+      </w:rPr>
+    </w:lvl>
+    <w:lvl w:ilvl="4" w:tplc="0C070003">
+      <w:start w:val="1"/>
+      <w:numFmt w:val="bullet"/>
+      <w:lvlText w:val="o"/>
+      <w:lvlJc w:val="left"/>
+      <w:pPr>
+        <w:ind w:left="3600" w:hanging="360"/>
+      </w:pPr>
+      <w:rPr>
+        <w:rFonts w:ascii="Courier New" w:hAnsi="Courier New" w:cs="Courier New" w:hint="default"/>
+      </w:rPr>
+    </w:lvl>
+    <w:lvl w:ilvl="5" w:tplc="0C070005" w:tentative="1">
+      <w:start w:val="1"/>
+      <w:numFmt w:val="bullet"/>
+      <w:lvlText w:val=""/>
+      <w:lvlJc w:val="left"/>
+      <w:pPr>
+        <w:ind w:left="4320" w:hanging="360"/>
+      </w:pPr>
+      <w:rPr>
+        <w:rFonts w:ascii="Wingdings" w:hAnsi="Wingdings" w:hint="default"/>
+      </w:rPr>
+    </w:lvl>
+    <w:lvl w:ilvl="6" w:tplc="0C070001" w:tentative="1">
+      <w:start w:val="1"/>
+      <w:numFmt w:val="bullet"/>
+      <w:lvlText w:val=""/>
+      <w:lvlJc w:val="left"/>
+      <w:pPr>
+        <w:ind w:left="5040" w:hanging="360"/>
+      </w:pPr>
+      <w:rPr>
+        <w:rFonts w:ascii="Symbol" w:hAnsi="Symbol" w:hint="default"/>
+      </w:rPr>
+    </w:lvl>
+    <w:lvl w:ilvl="7" w:tplc="0C070003" w:tentative="1">
+      <w:start w:val="1"/>
+      <w:numFmt w:val="bullet"/>
+      <w:lvlText w:val="o"/>
+      <w:lvlJc w:val="left"/>
+      <w:pPr>
+        <w:ind w:left="5760" w:hanging="360"/>
+      </w:pPr>
+      <w:rPr>
+        <w:rFonts w:ascii="Courier New" w:hAnsi="Courier New" w:cs="Courier New" w:hint="default"/>
+      </w:rPr>
+    </w:lvl>
+    <w:lvl w:ilvl="8" w:tplc="0C070005" w:tentative="1">
+      <w:start w:val="1"/>
+      <w:numFmt w:val="bullet"/>
+      <w:lvlText w:val=""/>
+      <w:lvlJc w:val="left"/>
+      <w:pPr>
+        <w:ind w:left="6480" w:hanging="360"/>
+      </w:pPr>
+      <w:rPr>
+        <w:rFonts w:ascii="Wingdings" w:hAnsi="Wingdings" w:hint="default"/>
+      </w:rPr>
+    </w:lvl>
+  </w:abstractNum>
+  <w:abstractNum w:abstractNumId="6">
     <w:nsid w:val="5FFC10AE"/>
     <w:multiLevelType w:val="hybridMultilevel"/>
-    <w:tmpl w:val="46C0C1CC"/>
-    <w:lvl w:ilvl="0" w:tplc="0C070001">
+    <w:tmpl w:val="9E548742"/>
+    <w:lvl w:ilvl="0" w:tplc="0409000F">
+      <w:start w:val="1"/>
+      <w:numFmt w:val="decimal"/>
+      <w:lvlText w:val="%1."/>
+      <w:lvlJc w:val="left"/>
+      <w:pPr>
+        <w:ind w:left="720" w:hanging="360"/>
+      </w:pPr>
+      <w:rPr>
+        <w:rFonts w:hint="default"/>
+      </w:rPr>
+    </w:lvl>
+    <w:lvl w:ilvl="1" w:tplc="0C070003">
+      <w:start w:val="1"/>
+      <w:numFmt w:val="bullet"/>
+      <w:lvlText w:val="o"/>
+      <w:lvlJc w:val="left"/>
+      <w:pPr>
+        <w:ind w:left="1440" w:hanging="360"/>
+      </w:pPr>
+      <w:rPr>
+        <w:rFonts w:ascii="Courier New" w:hAnsi="Courier New" w:cs="Courier New" w:hint="default"/>
+      </w:rPr>
+    </w:lvl>
+    <w:lvl w:ilvl="2" w:tplc="0C070005">
+      <w:start w:val="1"/>
+      <w:numFmt w:val="bullet"/>
+      <w:lvlText w:val=""/>
+      <w:lvlJc w:val="left"/>
+      <w:pPr>
+        <w:ind w:left="2160" w:hanging="360"/>
+      </w:pPr>
+      <w:rPr>
+        <w:rFonts w:ascii="Wingdings" w:hAnsi="Wingdings" w:hint="default"/>
+      </w:rPr>
+    </w:lvl>
+    <w:lvl w:ilvl="3" w:tplc="0C070001">
       <w:start w:val="1"/>
       <w:numFmt w:val="bullet"/>
       <w:lvlText w:val=""/>
       <w:lvlJc w:val="left"/>
       <w:pPr>
+        <w:ind w:left="2880" w:hanging="360"/>
+      </w:pPr>
+      <w:rPr>
+        <w:rFonts w:ascii="Symbol" w:hAnsi="Symbol" w:hint="default"/>
+      </w:rPr>
+    </w:lvl>
+    <w:lvl w:ilvl="4" w:tplc="0C070003">
+      <w:start w:val="1"/>
+      <w:numFmt w:val="bullet"/>
+      <w:lvlText w:val="o"/>
+      <w:lvlJc w:val="left"/>
+      <w:pPr>
+        <w:ind w:left="3600" w:hanging="360"/>
+      </w:pPr>
+      <w:rPr>
+        <w:rFonts w:ascii="Courier New" w:hAnsi="Courier New" w:cs="Courier New" w:hint="default"/>
+      </w:rPr>
+    </w:lvl>
+    <w:lvl w:ilvl="5" w:tplc="0C070005">
+      <w:start w:val="1"/>
+      <w:numFmt w:val="bullet"/>
+      <w:lvlText w:val=""/>
+      <w:lvlJc w:val="left"/>
+      <w:pPr>
+        <w:ind w:left="4320" w:hanging="360"/>
+      </w:pPr>
+      <w:rPr>
+        <w:rFonts w:ascii="Wingdings" w:hAnsi="Wingdings" w:hint="default"/>
+      </w:rPr>
+    </w:lvl>
+    <w:lvl w:ilvl="6" w:tplc="0C070001" w:tentative="1">
+      <w:start w:val="1"/>
+      <w:numFmt w:val="bullet"/>
+      <w:lvlText w:val=""/>
+      <w:lvlJc w:val="left"/>
+      <w:pPr>
+        <w:ind w:left="5040" w:hanging="360"/>
+      </w:pPr>
+      <w:rPr>
+        <w:rFonts w:ascii="Symbol" w:hAnsi="Symbol" w:hint="default"/>
+      </w:rPr>
+    </w:lvl>
+    <w:lvl w:ilvl="7" w:tplc="0C070003" w:tentative="1">
+      <w:start w:val="1"/>
+      <w:numFmt w:val="bullet"/>
+      <w:lvlText w:val="o"/>
+      <w:lvlJc w:val="left"/>
+      <w:pPr>
+        <w:ind w:left="5760" w:hanging="360"/>
+      </w:pPr>
+      <w:rPr>
+        <w:rFonts w:ascii="Courier New" w:hAnsi="Courier New" w:cs="Courier New" w:hint="default"/>
+      </w:rPr>
+    </w:lvl>
+    <w:lvl w:ilvl="8" w:tplc="0C070005" w:tentative="1">
+      <w:start w:val="1"/>
+      <w:numFmt w:val="bullet"/>
+      <w:lvlText w:val=""/>
+      <w:lvlJc w:val="left"/>
+      <w:pPr>
+        <w:ind w:left="6480" w:hanging="360"/>
+      </w:pPr>
+      <w:rPr>
+        <w:rFonts w:ascii="Wingdings" w:hAnsi="Wingdings" w:hint="default"/>
+      </w:rPr>
+    </w:lvl>
+  </w:abstractNum>
+  <w:abstractNum w:abstractNumId="7">
+    <w:nsid w:val="615721FD"/>
+    <w:multiLevelType w:val="hybridMultilevel"/>
+    <w:tmpl w:val="9364E226"/>
+    <w:lvl w:ilvl="0" w:tplc="0409000F">
+      <w:start w:val="1"/>
+      <w:numFmt w:val="decimal"/>
+      <w:lvlText w:val="%1."/>
+      <w:lvlJc w:val="left"/>
+      <w:pPr>
         <w:ind w:left="720" w:hanging="360"/>
       </w:pPr>
       <w:rPr>
+        <w:rFonts w:hint="default"/>
+      </w:rPr>
+    </w:lvl>
+    <w:lvl w:ilvl="1" w:tplc="0C070003">
+      <w:start w:val="1"/>
+      <w:numFmt w:val="bullet"/>
+      <w:lvlText w:val="o"/>
+      <w:lvlJc w:val="left"/>
+      <w:pPr>
+        <w:ind w:left="1440" w:hanging="360"/>
+      </w:pPr>
+      <w:rPr>
+        <w:rFonts w:ascii="Courier New" w:hAnsi="Courier New" w:cs="Courier New" w:hint="default"/>
+      </w:rPr>
+    </w:lvl>
+    <w:lvl w:ilvl="2" w:tplc="0C070005">
+      <w:start w:val="1"/>
+      <w:numFmt w:val="bullet"/>
+      <w:lvlText w:val=""/>
+      <w:lvlJc w:val="left"/>
+      <w:pPr>
+        <w:ind w:left="2160" w:hanging="360"/>
+      </w:pPr>
+      <w:rPr>
+        <w:rFonts w:ascii="Wingdings" w:hAnsi="Wingdings" w:hint="default"/>
+      </w:rPr>
+    </w:lvl>
+    <w:lvl w:ilvl="3" w:tplc="0C070001">
+      <w:start w:val="1"/>
+      <w:numFmt w:val="bullet"/>
+      <w:lvlText w:val=""/>
+      <w:lvlJc w:val="left"/>
+      <w:pPr>
+        <w:ind w:left="2880" w:hanging="360"/>
+      </w:pPr>
+      <w:rPr>
         <w:rFonts w:ascii="Symbol" w:hAnsi="Symbol" w:hint="default"/>
+      </w:rPr>
+    </w:lvl>
+    <w:lvl w:ilvl="4" w:tplc="0C070003">
+      <w:start w:val="1"/>
+      <w:numFmt w:val="bullet"/>
+      <w:lvlText w:val="o"/>
+      <w:lvlJc w:val="left"/>
+      <w:pPr>
+        <w:ind w:left="3600" w:hanging="360"/>
+      </w:pPr>
+      <w:rPr>
+        <w:rFonts w:ascii="Courier New" w:hAnsi="Courier New" w:cs="Courier New" w:hint="default"/>
+      </w:rPr>
+    </w:lvl>
+    <w:lvl w:ilvl="5" w:tplc="0C070005" w:tentative="1">
+      <w:start w:val="1"/>
+      <w:numFmt w:val="bullet"/>
+      <w:lvlText w:val=""/>
+      <w:lvlJc w:val="left"/>
+      <w:pPr>
+        <w:ind w:left="4320" w:hanging="360"/>
+      </w:pPr>
+      <w:rPr>
+        <w:rFonts w:ascii="Wingdings" w:hAnsi="Wingdings" w:hint="default"/>
+      </w:rPr>
+    </w:lvl>
+    <w:lvl w:ilvl="6" w:tplc="0C070001" w:tentative="1">
+      <w:start w:val="1"/>
+      <w:numFmt w:val="bullet"/>
+      <w:lvlText w:val=""/>
+      <w:lvlJc w:val="left"/>
+      <w:pPr>
+        <w:ind w:left="5040" w:hanging="360"/>
+      </w:pPr>
+      <w:rPr>
+        <w:rFonts w:ascii="Symbol" w:hAnsi="Symbol" w:hint="default"/>
+      </w:rPr>
+    </w:lvl>
+    <w:lvl w:ilvl="7" w:tplc="0C070003" w:tentative="1">
+      <w:start w:val="1"/>
+      <w:numFmt w:val="bullet"/>
+      <w:lvlText w:val="o"/>
+      <w:lvlJc w:val="left"/>
+      <w:pPr>
+        <w:ind w:left="5760" w:hanging="360"/>
+      </w:pPr>
+      <w:rPr>
+        <w:rFonts w:ascii="Courier New" w:hAnsi="Courier New" w:cs="Courier New" w:hint="default"/>
+      </w:rPr>
+    </w:lvl>
+    <w:lvl w:ilvl="8" w:tplc="0C070005" w:tentative="1">
+      <w:start w:val="1"/>
+      <w:numFmt w:val="bullet"/>
+      <w:lvlText w:val=""/>
+      <w:lvlJc w:val="left"/>
+      <w:pPr>
+        <w:ind w:left="6480" w:hanging="360"/>
+      </w:pPr>
+      <w:rPr>
+        <w:rFonts w:ascii="Wingdings" w:hAnsi="Wingdings" w:hint="default"/>
+      </w:rPr>
+    </w:lvl>
+  </w:abstractNum>
+  <w:abstractNum w:abstractNumId="8">
+    <w:nsid w:val="6A006309"/>
+    <w:multiLevelType w:val="hybridMultilevel"/>
+    <w:tmpl w:val="43E8926A"/>
+    <w:lvl w:ilvl="0" w:tplc="0C070013">
+      <w:start w:val="1"/>
+      <w:numFmt w:val="upperRoman"/>
+      <w:lvlText w:val="%1."/>
+      <w:lvlJc w:val="right"/>
+      <w:pPr>
+        <w:ind w:left="720" w:hanging="360"/>
+      </w:pPr>
+      <w:rPr>
+        <w:rFonts w:hint="default"/>
+      </w:rPr>
+    </w:lvl>
+    <w:lvl w:ilvl="1" w:tplc="0C070003">
+      <w:start w:val="1"/>
+      <w:numFmt w:val="bullet"/>
+      <w:lvlText w:val="o"/>
+      <w:lvlJc w:val="left"/>
+      <w:pPr>
+        <w:ind w:left="1440" w:hanging="360"/>
+      </w:pPr>
+      <w:rPr>
+        <w:rFonts w:ascii="Courier New" w:hAnsi="Courier New" w:cs="Courier New" w:hint="default"/>
+      </w:rPr>
+    </w:lvl>
+    <w:lvl w:ilvl="2" w:tplc="0C070005">
+      <w:start w:val="1"/>
+      <w:numFmt w:val="bullet"/>
+      <w:lvlText w:val=""/>
+      <w:lvlJc w:val="left"/>
+      <w:pPr>
+        <w:ind w:left="2160" w:hanging="360"/>
+      </w:pPr>
+      <w:rPr>
+        <w:rFonts w:ascii="Wingdings" w:hAnsi="Wingdings" w:hint="default"/>
+      </w:rPr>
+    </w:lvl>
+    <w:lvl w:ilvl="3" w:tplc="0C070001">
+      <w:start w:val="1"/>
+      <w:numFmt w:val="bullet"/>
+      <w:lvlText w:val=""/>
+      <w:lvlJc w:val="left"/>
+      <w:pPr>
+        <w:ind w:left="2880" w:hanging="360"/>
+      </w:pPr>
+      <w:rPr>
+        <w:rFonts w:ascii="Symbol" w:hAnsi="Symbol" w:hint="default"/>
+      </w:rPr>
+    </w:lvl>
+    <w:lvl w:ilvl="4" w:tplc="0C070003">
+      <w:start w:val="1"/>
+      <w:numFmt w:val="bullet"/>
+      <w:lvlText w:val="o"/>
+      <w:lvlJc w:val="left"/>
+      <w:pPr>
+        <w:ind w:left="3600" w:hanging="360"/>
+      </w:pPr>
+      <w:rPr>
+        <w:rFonts w:ascii="Courier New" w:hAnsi="Courier New" w:cs="Courier New" w:hint="default"/>
+      </w:rPr>
+    </w:lvl>
+    <w:lvl w:ilvl="5" w:tplc="0C070005">
+      <w:start w:val="1"/>
+      <w:numFmt w:val="bullet"/>
+      <w:lvlText w:val=""/>
+      <w:lvlJc w:val="left"/>
+      <w:pPr>
+        <w:ind w:left="4320" w:hanging="360"/>
+      </w:pPr>
+      <w:rPr>
+        <w:rFonts w:ascii="Wingdings" w:hAnsi="Wingdings" w:hint="default"/>
+      </w:rPr>
+    </w:lvl>
+    <w:lvl w:ilvl="6" w:tplc="0C070001" w:tentative="1">
+      <w:start w:val="1"/>
+      <w:numFmt w:val="bullet"/>
+      <w:lvlText w:val=""/>
+      <w:lvlJc w:val="left"/>
+      <w:pPr>
+        <w:ind w:left="5040" w:hanging="360"/>
+      </w:pPr>
+      <w:rPr>
+        <w:rFonts w:ascii="Symbol" w:hAnsi="Symbol" w:hint="default"/>
+      </w:rPr>
+    </w:lvl>
+    <w:lvl w:ilvl="7" w:tplc="0C070003" w:tentative="1">
+      <w:start w:val="1"/>
+      <w:numFmt w:val="bullet"/>
+      <w:lvlText w:val="o"/>
+      <w:lvlJc w:val="left"/>
+      <w:pPr>
+        <w:ind w:left="5760" w:hanging="360"/>
+      </w:pPr>
+      <w:rPr>
+        <w:rFonts w:ascii="Courier New" w:hAnsi="Courier New" w:cs="Courier New" w:hint="default"/>
+      </w:rPr>
+    </w:lvl>
+    <w:lvl w:ilvl="8" w:tplc="0C070005" w:tentative="1">
+      <w:start w:val="1"/>
+      <w:numFmt w:val="bullet"/>
+      <w:lvlText w:val=""/>
+      <w:lvlJc w:val="left"/>
+      <w:pPr>
+        <w:ind w:left="6480" w:hanging="360"/>
+      </w:pPr>
+      <w:rPr>
+        <w:rFonts w:ascii="Wingdings" w:hAnsi="Wingdings" w:hint="default"/>
+      </w:rPr>
+    </w:lvl>
+  </w:abstractNum>
+  <w:abstractNum w:abstractNumId="9">
+    <w:nsid w:val="7C7028CA"/>
+    <w:multiLevelType w:val="hybridMultilevel"/>
+    <w:tmpl w:val="29BC9A12"/>
+    <w:lvl w:ilvl="0" w:tplc="0409000F">
+      <w:start w:val="1"/>
+      <w:numFmt w:val="decimal"/>
+      <w:lvlText w:val="%1."/>
+      <w:lvlJc w:val="left"/>
+      <w:pPr>
+        <w:ind w:left="720" w:hanging="360"/>
+      </w:pPr>
+      <w:rPr>
+        <w:rFonts w:hint="default"/>
       </w:rPr>
     </w:lvl>
     <w:lvl w:ilvl="1" w:tplc="0C070003">
@@ -1563,10 +4275,34 @@
     </w:lvl>
   </w:abstractNum>
   <w:num w:numId="1">
+    <w:abstractNumId w:val="4"/>
+  </w:num>
+  <w:num w:numId="2">
+    <w:abstractNumId w:val="6"/>
+  </w:num>
+  <w:num w:numId="3">
+    <w:abstractNumId w:val="7"/>
+  </w:num>
+  <w:num w:numId="4">
+    <w:abstractNumId w:val="9"/>
+  </w:num>
+  <w:num w:numId="5">
+    <w:abstractNumId w:val="2"/>
+  </w:num>
+  <w:num w:numId="6">
+    <w:abstractNumId w:val="5"/>
+  </w:num>
+  <w:num w:numId="7">
+    <w:abstractNumId w:val="1"/>
+  </w:num>
+  <w:num w:numId="8">
     <w:abstractNumId w:val="0"/>
   </w:num>
-  <w:num w:numId="2">
-    <w:abstractNumId w:val="1"/>
+  <w:num w:numId="9">
+    <w:abstractNumId w:val="3"/>
+  </w:num>
+  <w:num w:numId="10">
+    <w:abstractNumId w:val="8"/>
   </w:num>
 </w:numbering>
 </file>

</xml_diff>